<commit_message>
Add Kubernetes as a skill
</commit_message>
<xml_diff>
--- a/technical_resume.docx
+++ b/technical_resume.docx
@@ -35,8 +35,6 @@
         </w:r>
         <w:proofErr w:type="spellEnd"/>
       </w:hyperlink>
-      <w:bookmarkStart w:id="0" w:name="_GoBack"/>
-      <w:bookmarkEnd w:id="0"/>
       <w:r>
         <w:t xml:space="preserve"> | </w:t>
       </w:r>
@@ -54,19 +52,7 @@
           <w:rPr>
             <w:rStyle w:val="Hyperlink"/>
           </w:rPr>
-          <w:t>ygnana</w:t>
-        </w:r>
-        <w:r>
-          <w:rPr>
-            <w:rStyle w:val="Hyperlink"/>
-          </w:rPr>
-          <w:t>m</w:t>
-        </w:r>
-        <w:r>
-          <w:rPr>
-            <w:rStyle w:val="Hyperlink"/>
-          </w:rPr>
-          <w:t>uttu</w:t>
+          <w:t>ygnanamuttu</w:t>
         </w:r>
         <w:proofErr w:type="spellEnd"/>
       </w:hyperlink>
@@ -407,12 +393,12 @@
         <w:tblLook w:val="04A0" w:firstRow="1" w:lastRow="0" w:firstColumn="1" w:lastColumn="0" w:noHBand="0" w:noVBand="1"/>
       </w:tblPr>
       <w:tblGrid>
-        <w:gridCol w:w="1606"/>
-        <w:gridCol w:w="1857"/>
-        <w:gridCol w:w="1807"/>
-        <w:gridCol w:w="1850"/>
+        <w:gridCol w:w="1546"/>
+        <w:gridCol w:w="1998"/>
+        <w:gridCol w:w="1497"/>
+        <w:gridCol w:w="1700"/>
         <w:gridCol w:w="1391"/>
-        <w:gridCol w:w="1425"/>
+        <w:gridCol w:w="1804"/>
       </w:tblGrid>
       <w:tr>
         <w:trPr>
@@ -420,7 +406,7 @@
         </w:trPr>
         <w:tc>
           <w:tcPr>
-            <w:tcW w:w="3464" w:type="dxa"/>
+            <w:tcW w:w="3544" w:type="dxa"/>
             <w:gridSpan w:val="2"/>
           </w:tcPr>
           <w:p>
@@ -442,7 +428,7 @@
         </w:tc>
         <w:tc>
           <w:tcPr>
-            <w:tcW w:w="5036" w:type="dxa"/>
+            <w:tcW w:w="4588" w:type="dxa"/>
             <w:gridSpan w:val="3"/>
           </w:tcPr>
           <w:p>
@@ -465,7 +451,7 @@
         </w:tc>
         <w:tc>
           <w:tcPr>
-            <w:tcW w:w="1426" w:type="dxa"/>
+            <w:tcW w:w="1804" w:type="dxa"/>
           </w:tcPr>
           <w:p>
             <w:pPr>
@@ -482,7 +468,7 @@
       <w:tr>
         <w:tc>
           <w:tcPr>
-            <w:tcW w:w="1606" w:type="dxa"/>
+            <w:tcW w:w="1546" w:type="dxa"/>
           </w:tcPr>
           <w:p>
             <w:pPr>
@@ -511,7 +497,7 @@
         </w:tc>
         <w:tc>
           <w:tcPr>
-            <w:tcW w:w="1858" w:type="dxa"/>
+            <w:tcW w:w="1998" w:type="dxa"/>
           </w:tcPr>
           <w:p>
             <w:pPr>
@@ -549,7 +535,7 @@
         </w:tc>
         <w:tc>
           <w:tcPr>
-            <w:tcW w:w="1809" w:type="dxa"/>
+            <w:tcW w:w="1497" w:type="dxa"/>
           </w:tcPr>
           <w:p>
             <w:pPr>
@@ -578,7 +564,7 @@
         </w:tc>
         <w:tc>
           <w:tcPr>
-            <w:tcW w:w="1852" w:type="dxa"/>
+            <w:tcW w:w="1700" w:type="dxa"/>
           </w:tcPr>
           <w:p>
             <w:pPr>
@@ -609,7 +595,7 @@
         </w:tc>
         <w:tc>
           <w:tcPr>
-            <w:tcW w:w="1375" w:type="dxa"/>
+            <w:tcW w:w="1391" w:type="dxa"/>
           </w:tcPr>
           <w:p>
             <w:pPr>
@@ -638,7 +624,7 @@
         </w:tc>
         <w:tc>
           <w:tcPr>
-            <w:tcW w:w="1426" w:type="dxa"/>
+            <w:tcW w:w="1804" w:type="dxa"/>
           </w:tcPr>
           <w:p>
             <w:pPr>
@@ -661,7 +647,15 @@
               </w:numPr>
             </w:pPr>
             <w:r>
-              <w:t>ROS</w:t>
+              <w:t>Kub</w:t>
+            </w:r>
+            <w:r>
+              <w:t>e</w:t>
+            </w:r>
+            <w:bookmarkStart w:id="0" w:name="_GoBack"/>
+            <w:bookmarkEnd w:id="0"/>
+            <w:r>
+              <w:t>rnetes</w:t>
             </w:r>
           </w:p>
         </w:tc>
@@ -3265,6 +3259,7 @@
   <w:style w:type="character" w:default="1" w:styleId="DefaultParagraphFont">
     <w:name w:val="Default Paragraph Font"/>
     <w:uiPriority w:val="1"/>
+    <w:semiHidden/>
     <w:unhideWhenUsed/>
   </w:style>
   <w:style w:type="table" w:default="1" w:styleId="TableNormal">
@@ -4139,8 +4134,9 @@
     <w:panose1 w:val="020B0502040204020203"/>
     <w:charset w:val="00"/>
     <w:family w:val="swiss"/>
+    <w:notTrueType/>
     <w:pitch w:val="variable"/>
-    <w:sig w:usb0="E4002EFF" w:usb1="C000E47F" w:usb2="00000009" w:usb3="00000000" w:csb0="000001FF" w:csb1="00000000"/>
+    <w:sig w:usb0="00000003" w:usb1="00000000" w:usb2="00000000" w:usb3="00000000" w:csb0="00000001" w:csb1="00000000"/>
   </w:font>
   <w:font w:name="Consolas">
     <w:panose1 w:val="020B0609020204030204"/>
@@ -4183,6 +4179,7 @@
     <w:rsidRoot w:val="005B5158"/>
     <w:rsid w:val="000B0597"/>
     <w:rsid w:val="005B5158"/>
+    <w:rsid w:val="006F10EA"/>
     <w:rsid w:val="007C12CF"/>
   </w:rsids>
   <m:mathPr>
@@ -5022,7 +5019,7 @@
 </file>
 
 <file path=customXml/itemProps1.xml><?xml version="1.0" encoding="utf-8"?>
-<ds:datastoreItem xmlns:ds="http://schemas.openxmlformats.org/officeDocument/2006/customXml" ds:itemID="{6411CE7B-4A95-4B6A-B2E1-C53AD86549AF}">
+<ds:datastoreItem xmlns:ds="http://schemas.openxmlformats.org/officeDocument/2006/customXml" ds:itemID="{44A88F8A-0BA4-4CC3-BE39-1EE29DC6B02F}">
   <ds:schemaRefs>
     <ds:schemaRef ds:uri="http://schemas.openxmlformats.org/officeDocument/2006/bibliography"/>
   </ds:schemaRefs>

</xml_diff>

<commit_message>
Update resume with the latest information
</commit_message>
<xml_diff>
--- a/technical_resume.docx
+++ b/technical_resume.docx
@@ -1,90 +1,108 @@
 
 <file path=word/document.xml><?xml version="1.0" encoding="utf-8"?>
-<w:document xmlns:wpc="http://schemas.microsoft.com/office/word/2010/wordprocessingCanvas" xmlns:cx="http://schemas.microsoft.com/office/drawing/2014/chartex" xmlns:cx1="http://schemas.microsoft.com/office/drawing/2015/9/8/chartex" xmlns:cx2="http://schemas.microsoft.com/office/drawing/2015/10/21/chartex" xmlns:cx3="http://schemas.microsoft.com/office/drawing/2016/5/9/chartex" xmlns:cx4="http://schemas.microsoft.com/office/drawing/2016/5/10/chartex" xmlns:cx5="http://schemas.microsoft.com/office/drawing/2016/5/11/chartex" xmlns:cx6="http://schemas.microsoft.com/office/drawing/2016/5/12/chartex" xmlns:cx7="http://schemas.microsoft.com/office/drawing/2016/5/13/chartex" xmlns:cx8="http://schemas.microsoft.com/office/drawing/2016/5/14/chartex" xmlns:mc="http://schemas.openxmlformats.org/markup-compatibility/2006" xmlns:aink="http://schemas.microsoft.com/office/drawing/2016/ink" xmlns:am3d="http://schemas.microsoft.com/office/drawing/2017/model3d" xmlns:o="urn:schemas-microsoft-com:office:office" xmlns:r="http://schemas.openxmlformats.org/officeDocument/2006/relationships" xmlns:m="http://schemas.openxmlformats.org/officeDocument/2006/math" xmlns:v="urn:schemas-microsoft-com:vml" xmlns:wp14="http://schemas.microsoft.com/office/word/2010/wordprocessingDrawing" xmlns:wp="http://schemas.openxmlformats.org/drawingml/2006/wordprocessingDrawing" xmlns:w10="urn:schemas-microsoft-com:office:word" xmlns:w="http://schemas.openxmlformats.org/wordprocessingml/2006/main" xmlns:w14="http://schemas.microsoft.com/office/word/2010/wordml" xmlns:w15="http://schemas.microsoft.com/office/word/2012/wordml" xmlns:w16cex="http://schemas.microsoft.com/office/word/2018/wordml/cex" xmlns:w16cid="http://schemas.microsoft.com/office/word/2016/wordml/cid" xmlns:w16="http://schemas.microsoft.com/office/word/2018/wordml" xmlns:w16sdtdh="http://schemas.microsoft.com/office/word/2020/wordml/sdtdatahash" xmlns:w16se="http://schemas.microsoft.com/office/word/2015/wordml/symex" xmlns:wpg="http://schemas.microsoft.com/office/word/2010/wordprocessingGroup" xmlns:wpi="http://schemas.microsoft.com/office/word/2010/wordprocessingInk" xmlns:wne="http://schemas.microsoft.com/office/word/2006/wordml" xmlns:wps="http://schemas.microsoft.com/office/word/2010/wordprocessingShape" mc:Ignorable="w14 w15 w16se w16cid w16 w16cex w16sdtdh wp14">
+<w:document xmlns:wpc="http://schemas.microsoft.com/office/word/2010/wordprocessingCanvas" xmlns:mc="http://schemas.openxmlformats.org/markup-compatibility/2006" xmlns:o="urn:schemas-microsoft-com:office:office" xmlns:r="http://schemas.openxmlformats.org/officeDocument/2006/relationships" xmlns:m="http://schemas.openxmlformats.org/officeDocument/2006/math" xmlns:v="urn:schemas-microsoft-com:vml" xmlns:wp14="http://schemas.microsoft.com/office/word/2010/wordprocessingDrawing" xmlns:wp="http://schemas.openxmlformats.org/drawingml/2006/wordprocessingDrawing" xmlns:w10="urn:schemas-microsoft-com:office:word" xmlns:w="http://schemas.openxmlformats.org/wordprocessingml/2006/main" xmlns:w14="http://schemas.microsoft.com/office/word/2010/wordml" xmlns:w15="http://schemas.microsoft.com/office/word/2012/wordml" xmlns:wpg="http://schemas.microsoft.com/office/word/2010/wordprocessingGroup" xmlns:wpi="http://schemas.microsoft.com/office/word/2010/wordprocessingInk" xmlns:wne="http://schemas.microsoft.com/office/word/2006/wordml" xmlns:wps="http://schemas.microsoft.com/office/word/2010/wordprocessingShape" mc:Ignorable="w14 w15 wp14">
   <w:body>
     <w:p>
       <w:pPr>
         <w:pStyle w:val="Title"/>
-      </w:pPr>
-      <w:r>
+        <w:rPr>
+          <w:sz w:val="52"/>
+        </w:rPr>
+      </w:pPr>
+      <w:r>
+        <w:rPr>
+          <w:sz w:val="52"/>
+        </w:rPr>
         <w:t>Yanushka Gnanamuttu</w:t>
-      </w:r>
-      <w:r>
-        <w:t>, EIT</w:t>
       </w:r>
     </w:p>
     <w:p>
-      <w:r>
+      <w:pPr>
+        <w:rPr>
+          <w:sz w:val="20"/>
+        </w:rPr>
+      </w:pPr>
+      <w:r>
+        <w:rPr>
+          <w:sz w:val="20"/>
+        </w:rPr>
         <w:t xml:space="preserve">Email: </w:t>
       </w:r>
       <w:hyperlink r:id="rId8" w:history="1">
         <w:r>
           <w:rPr>
             <w:rStyle w:val="Hyperlink"/>
+            <w:sz w:val="20"/>
           </w:rPr>
           <w:t>yanu.gnan@gmail.com</w:t>
         </w:r>
       </w:hyperlink>
       <w:r>
+        <w:rPr>
+          <w:sz w:val="20"/>
+        </w:rPr>
         <w:t xml:space="preserve"> | GitHub: </w:t>
       </w:r>
       <w:hyperlink r:id="rId9" w:history="1">
+        <w:proofErr w:type="spellStart"/>
         <w:r>
           <w:rPr>
             <w:rStyle w:val="Hyperlink"/>
+            <w:sz w:val="20"/>
           </w:rPr>
           <w:t>YanuG</w:t>
         </w:r>
+        <w:proofErr w:type="spellEnd"/>
       </w:hyperlink>
       <w:r>
-        <w:t xml:space="preserve"> | Linkedlin: </w:t>
+        <w:rPr>
+          <w:sz w:val="20"/>
+        </w:rPr>
+        <w:t xml:space="preserve"> | </w:t>
+      </w:r>
+      <w:proofErr w:type="spellStart"/>
+      <w:r>
+        <w:rPr>
+          <w:sz w:val="20"/>
+        </w:rPr>
+        <w:t>Linkedlin</w:t>
+      </w:r>
+      <w:proofErr w:type="spellEnd"/>
+      <w:r>
+        <w:rPr>
+          <w:sz w:val="20"/>
+        </w:rPr>
+        <w:t xml:space="preserve">: </w:t>
       </w:r>
       <w:hyperlink r:id="rId10" w:history="1">
+        <w:proofErr w:type="spellStart"/>
         <w:r>
           <w:rPr>
             <w:rStyle w:val="Hyperlink"/>
+            <w:sz w:val="20"/>
           </w:rPr>
           <w:t>ygnanamuttu</w:t>
         </w:r>
+        <w:proofErr w:type="spellEnd"/>
       </w:hyperlink>
       <w:r>
-        <w:t xml:space="preserve"> | Phone: 905 – 447 - 2734 </w:t>
-      </w:r>
-    </w:p>
-    <w:p>
-      <w:pPr>
-        <w:pStyle w:val="Heading1"/>
-        <w:spacing w:line="276" w:lineRule="auto"/>
-      </w:pPr>
-      <w:r>
-        <w:t xml:space="preserve">Objective </w:t>
-      </w:r>
-    </w:p>
-    <w:p>
-      <w:r>
-        <w:t>Seeking full time employment as a</w:t>
-      </w:r>
-      <w:r>
-        <w:t>n</w:t>
-      </w:r>
-      <w:r>
-        <w:t xml:space="preserve"> embedded </w:t>
-      </w:r>
-      <w:r>
-        <w:t xml:space="preserve">systems </w:t>
-      </w:r>
-      <w:r>
-        <w:t xml:space="preserve">software </w:t>
-      </w:r>
-      <w:r>
-        <w:t>engineer</w:t>
-      </w:r>
-      <w:r>
-        <w:t xml:space="preserve">. </w:t>
+        <w:rPr>
+          <w:sz w:val="20"/>
+        </w:rPr>
+        <w:t xml:space="preserve"> | Phone: 905 – 447 – </w:t>
+      </w:r>
+      <w:r>
+        <w:rPr>
+          <w:sz w:val="20"/>
+        </w:rPr>
+        <w:t xml:space="preserve">2734 </w:t>
       </w:r>
     </w:p>
     <w:sdt>
       <w:sdtPr>
+        <w:rPr>
+          <w:sz w:val="22"/>
+        </w:rPr>
         <w:alias w:val="Experience:"/>
         <w:tag w:val="Experience:"/>
         <w:id w:val="171684534"/>
@@ -95,13 +113,20 @@
         <w:showingPlcHdr/>
         <w15:appearance w15:val="hidden"/>
       </w:sdtPr>
+      <w:sdtEndPr/>
       <w:sdtContent>
         <w:p>
           <w:pPr>
             <w:pStyle w:val="Heading1"/>
             <w:spacing w:line="276" w:lineRule="auto"/>
+            <w:rPr>
+              <w:sz w:val="22"/>
+            </w:rPr>
           </w:pPr>
           <w:r>
+            <w:rPr>
+              <w:sz w:val="22"/>
+            </w:rPr>
             <w:t>Experience</w:t>
           </w:r>
         </w:p>
@@ -112,35 +137,41 @@
         <w:pStyle w:val="Heading2"/>
         <w:spacing w:line="360" w:lineRule="auto"/>
         <w:rPr>
+          <w:sz w:val="20"/>
           <w:szCs w:val="24"/>
         </w:rPr>
       </w:pPr>
       <w:r>
         <w:rPr>
+          <w:sz w:val="20"/>
           <w:szCs w:val="24"/>
         </w:rPr>
         <w:t>Software Developer</w:t>
       </w:r>
       <w:r>
         <w:rPr>
+          <w:sz w:val="20"/>
           <w:szCs w:val="24"/>
         </w:rPr>
         <w:t> |</w:t>
       </w:r>
       <w:r>
         <w:rPr>
+          <w:sz w:val="20"/>
           <w:szCs w:val="24"/>
         </w:rPr>
         <w:t xml:space="preserve"> Sensors &amp; SOftware</w:t>
       </w:r>
       <w:r>
         <w:rPr>
+          <w:sz w:val="20"/>
           <w:szCs w:val="24"/>
         </w:rPr>
         <w:t> | </w:t>
       </w:r>
       <w:r>
         <w:rPr>
+          <w:sz w:val="20"/>
           <w:szCs w:val="24"/>
         </w:rPr>
         <w:t>May 2019 - Present</w:t>
@@ -149,91 +180,100 @@
     <w:p>
       <w:pPr>
         <w:pStyle w:val="ListBullet"/>
-      </w:pPr>
-      <w:r>
-        <w:t xml:space="preserve">Developed applications, tools and processes to deploy and configure ground penetration radar (GPR) software </w:t>
+        <w:rPr>
+          <w:sz w:val="18"/>
+        </w:rPr>
+      </w:pPr>
+      <w:r>
+        <w:rPr>
+          <w:rFonts w:ascii="Cambria" w:hAnsi="Cambria"/>
+          <w:color w:val="404040"/>
+          <w:sz w:val="18"/>
+          <w:szCs w:val="18"/>
+        </w:rPr>
+        <w:t>Lead development on various full-stack products, tools and libraries for ground penetrating radar (GPR) software</w:t>
+      </w:r>
+      <w:r>
+        <w:rPr>
+          <w:sz w:val="18"/>
+        </w:rPr>
+        <w:t>.</w:t>
       </w:r>
     </w:p>
     <w:p>
       <w:pPr>
         <w:pStyle w:val="ListBullet"/>
-      </w:pPr>
-      <w:r>
-        <w:t xml:space="preserve">Maintained and expanded </w:t>
-      </w:r>
-      <w:r>
-        <w:t>the</w:t>
-      </w:r>
-      <w:r>
-        <w:t xml:space="preserve"> application’s sensors API </w:t>
-      </w:r>
-      <w:r>
-        <w:t>that uses</w:t>
-      </w:r>
-      <w:r>
-        <w:t xml:space="preserve"> various interfaces such as I2C, TCP/IP</w:t>
-      </w:r>
-      <w:r>
-        <w:t xml:space="preserve">, </w:t>
-      </w:r>
-      <w:r>
-        <w:t>IPC</w:t>
-      </w:r>
-      <w:r>
-        <w:t xml:space="preserve"> </w:t>
-      </w:r>
-      <w:r>
-        <w:t xml:space="preserve">and Ethernet on a </w:t>
-      </w:r>
-      <w:r>
-        <w:t>real time operating system (RTOS)</w:t>
-      </w:r>
-      <w:r>
-        <w:t xml:space="preserve"> </w:t>
-      </w:r>
-      <w:r>
-        <w:t xml:space="preserve"> </w:t>
+        <w:rPr>
+          <w:sz w:val="18"/>
+        </w:rPr>
+      </w:pPr>
+      <w:r>
+        <w:rPr>
+          <w:rFonts w:ascii="Cambria" w:hAnsi="Cambria"/>
+          <w:color w:val="404040"/>
+          <w:sz w:val="18"/>
+          <w:szCs w:val="18"/>
+        </w:rPr>
+        <w:t>Created multiple CI workflows using Docker and GitHub; resulting in a 30% faster turn-around time to find bugs.</w:t>
       </w:r>
     </w:p>
     <w:p>
       <w:pPr>
         <w:pStyle w:val="ListBullet"/>
-      </w:pPr>
-      <w:r>
-        <w:t>Utilized encryption algorithms to package</w:t>
-      </w:r>
-      <w:r>
-        <w:t xml:space="preserve"> </w:t>
-      </w:r>
-      <w:r>
-        <w:t xml:space="preserve">our application </w:t>
+        <w:rPr>
+          <w:sz w:val="18"/>
+        </w:rPr>
+      </w:pPr>
+      <w:r>
+        <w:rPr>
+          <w:rFonts w:ascii="Cambria" w:hAnsi="Cambria"/>
+          <w:color w:val="404040"/>
+          <w:sz w:val="18"/>
+          <w:szCs w:val="18"/>
+        </w:rPr>
+        <w:t>Worked alongside stakeholders and project managers to present project status and inform decision making.</w:t>
       </w:r>
     </w:p>
     <w:p>
       <w:pPr>
         <w:pStyle w:val="ListBullet"/>
-      </w:pPr>
-      <w:r>
-        <w:t>Efficient in creating CI workflows in a cloud environment</w:t>
-      </w:r>
-      <w:r>
-        <w:t xml:space="preserve"> using Docker and GitHub </w:t>
+        <w:rPr>
+          <w:sz w:val="18"/>
+        </w:rPr>
+      </w:pPr>
+      <w:r>
+        <w:rPr>
+          <w:sz w:val="18"/>
+        </w:rPr>
+        <w:t>Improved internal processes for stakeholders to support product delivery by introducing proof of concepts and technical debt projects as a part of project proposals.</w:t>
       </w:r>
     </w:p>
     <w:p>
       <w:pPr>
         <w:pStyle w:val="ListBullet"/>
-      </w:pPr>
-      <w:r>
-        <w:t>Work along side the project management team to debug customers systems and issues</w:t>
+        <w:rPr>
+          <w:sz w:val="18"/>
+        </w:rPr>
+      </w:pPr>
+      <w:r>
+        <w:rPr>
+          <w:sz w:val="18"/>
+        </w:rPr>
+        <w:t>Collaborated with a team of developers to build a distributable SDK to control GPR products; this product was adapted by both customers and sister companies.</w:t>
       </w:r>
     </w:p>
     <w:p>
       <w:pPr>
         <w:pStyle w:val="ListBullet"/>
-      </w:pPr>
-      <w:r>
-        <w:t>Wrote closing documentation, project proposals and technical documents</w:t>
+        <w:rPr>
+          <w:sz w:val="18"/>
+        </w:rPr>
+      </w:pPr>
+      <w:r>
+        <w:rPr>
+          <w:sz w:val="18"/>
+        </w:rPr>
+        <w:t>Mentored several new developers and presented new and current software technologies to both technical and non-technical team members.</w:t>
       </w:r>
     </w:p>
     <w:p>
@@ -241,35 +281,41 @@
         <w:pStyle w:val="Heading2"/>
         <w:spacing w:line="360" w:lineRule="auto"/>
         <w:rPr>
+          <w:sz w:val="20"/>
           <w:szCs w:val="24"/>
         </w:rPr>
       </w:pPr>
       <w:r>
         <w:rPr>
+          <w:sz w:val="20"/>
           <w:szCs w:val="24"/>
         </w:rPr>
         <w:t>Software Anaylst Intern</w:t>
       </w:r>
       <w:r>
         <w:rPr>
+          <w:sz w:val="20"/>
           <w:szCs w:val="24"/>
         </w:rPr>
         <w:t> | </w:t>
       </w:r>
       <w:r>
         <w:rPr>
+          <w:sz w:val="20"/>
           <w:szCs w:val="24"/>
         </w:rPr>
         <w:t>Thales</w:t>
       </w:r>
       <w:r>
         <w:rPr>
+          <w:sz w:val="20"/>
           <w:szCs w:val="24"/>
         </w:rPr>
         <w:t> | </w:t>
       </w:r>
       <w:r>
         <w:rPr>
+          <w:sz w:val="20"/>
           <w:szCs w:val="24"/>
         </w:rPr>
         <w:t>May 2018 – August 2018</w:t>
@@ -278,23 +324,29 @@
     <w:p>
       <w:pPr>
         <w:pStyle w:val="ListBullet"/>
-      </w:pPr>
-      <w:r>
-        <w:t>Assisted with the implementation of autonomous train positioning solutions and vehicle detection</w:t>
+        <w:rPr>
+          <w:sz w:val="18"/>
+        </w:rPr>
+      </w:pPr>
+      <w:r>
+        <w:rPr>
+          <w:sz w:val="18"/>
+        </w:rPr>
+        <w:t>Worked alongside the research team to add features to the positioning and vehicle software for an autonomous train system.</w:t>
       </w:r>
     </w:p>
     <w:p>
       <w:pPr>
         <w:pStyle w:val="ListBullet"/>
-      </w:pPr>
-      <w:r>
-        <w:t xml:space="preserve">Improved the performance of the </w:t>
-      </w:r>
-      <w:r>
-        <w:t>image processing code</w:t>
-      </w:r>
-      <w:r>
-        <w:t xml:space="preserve"> through multithreading and targeting the GPU</w:t>
+        <w:rPr>
+          <w:sz w:val="18"/>
+        </w:rPr>
+      </w:pPr>
+      <w:r>
+        <w:rPr>
+          <w:sz w:val="18"/>
+        </w:rPr>
+        <w:t xml:space="preserve">Investigated and performed tests on various open source vision libraries to use in the next release of the autonomous software.  </w:t>
       </w:r>
     </w:p>
     <w:p>
@@ -302,19 +354,38 @@
         <w:pStyle w:val="ListBullet"/>
       </w:pPr>
       <w:r>
-        <w:t>Enhanced the image quality of the camera, and implemented real-time adaptive lighting</w:t>
+        <w:rPr>
+          <w:sz w:val="18"/>
+        </w:rPr>
+        <w:t xml:space="preserve">Collaborated with a third party vendor to configure sensors used in demonstration of the train system. </w:t>
       </w:r>
     </w:p>
     <w:p>
       <w:pPr>
+        <w:pStyle w:val="ListBullet"/>
+        <w:rPr>
+          <w:sz w:val="18"/>
+        </w:rPr>
+      </w:pPr>
+      <w:r>
+        <w:rPr>
+          <w:sz w:val="18"/>
+        </w:rPr>
+        <w:t>Enhanced the image quality on the camera, and implemented real-time adaptive lighting to improve detection in dimly lit rooms.</w:t>
+      </w:r>
+    </w:p>
+    <w:p>
+      <w:pPr>
         <w:pStyle w:val="Heading2"/>
         <w:spacing w:line="360" w:lineRule="auto"/>
         <w:rPr>
+          <w:sz w:val="20"/>
           <w:szCs w:val="24"/>
         </w:rPr>
       </w:pPr>
       <w:r>
         <w:rPr>
+          <w:sz w:val="20"/>
           <w:szCs w:val="24"/>
         </w:rPr>
         <w:t>IT Developer Intern | TD BAnk | May 2017 – August 2017</w:t>
@@ -323,32 +394,152 @@
     <w:p>
       <w:pPr>
         <w:pStyle w:val="ListBullet"/>
-      </w:pPr>
-      <w:r>
-        <w:t>Created and deployed automated testing scripts using Selenium and JUnit to notify a team of developers when errors exist within TeamSite</w:t>
+        <w:rPr>
+          <w:sz w:val="18"/>
+        </w:rPr>
+      </w:pPr>
+      <w:r>
+        <w:rPr>
+          <w:sz w:val="18"/>
+        </w:rPr>
+        <w:t xml:space="preserve">Created and deployed automated testing scripts using Selenium and JUnit to notify a team of developers when errors exist within a cloud </w:t>
+      </w:r>
+      <w:r>
+        <w:rPr>
+          <w:sz w:val="18"/>
+        </w:rPr>
+        <w:t>environment, to reduce downtime</w:t>
+      </w:r>
+      <w:r>
+        <w:rPr>
+          <w:sz w:val="18"/>
+        </w:rPr>
+        <w:t>.</w:t>
+      </w:r>
+      <w:r>
+        <w:rPr>
+          <w:sz w:val="18"/>
+        </w:rPr>
+        <w:t xml:space="preserve"> </w:t>
       </w:r>
     </w:p>
     <w:p>
       <w:pPr>
         <w:pStyle w:val="ListBullet"/>
-      </w:pPr>
-      <w:r>
+        <w:rPr>
+          <w:sz w:val="18"/>
+        </w:rPr>
+      </w:pPr>
+      <w:r>
+        <w:rPr>
+          <w:sz w:val="18"/>
+        </w:rPr>
         <w:t>Applied Agile Methodologies</w:t>
+      </w:r>
+      <w:r>
+        <w:rPr>
+          <w:sz w:val="18"/>
+        </w:rPr>
+        <w:t>.</w:t>
+      </w:r>
+      <w:r>
+        <w:rPr>
+          <w:b/>
+          <w:sz w:val="18"/>
+        </w:rPr>
+        <w:t xml:space="preserve"> </w:t>
+      </w:r>
+      <w:r>
+        <w:rPr>
+          <w:sz w:val="18"/>
+        </w:rPr>
+        <w:t xml:space="preserve"> </w:t>
+      </w:r>
+    </w:p>
+    <w:sdt>
+      <w:sdtPr>
+        <w:rPr>
+          <w:sz w:val="22"/>
+        </w:rPr>
+        <w:alias w:val="Education:"/>
+        <w:tag w:val="Education:"/>
+        <w:id w:val="807127995"/>
+        <w:placeholder>
+          <w:docPart w:val="128D5B4969014749AF8A44FB69703BB8"/>
+        </w:placeholder>
+        <w:temporary/>
+        <w:showingPlcHdr/>
+        <w15:appearance w15:val="hidden"/>
+      </w:sdtPr>
+      <w:sdtEndPr/>
+      <w:sdtContent>
+        <w:p>
+          <w:pPr>
+            <w:pStyle w:val="Heading1"/>
+            <w:spacing w:line="276" w:lineRule="auto"/>
+            <w:rPr>
+              <w:sz w:val="22"/>
+            </w:rPr>
+          </w:pPr>
+          <w:r>
+            <w:rPr>
+              <w:sz w:val="22"/>
+            </w:rPr>
+            <w:t>Education</w:t>
+          </w:r>
+        </w:p>
+      </w:sdtContent>
+    </w:sdt>
+    <w:p>
+      <w:pPr>
+        <w:pStyle w:val="Heading2"/>
+        <w:spacing w:line="360" w:lineRule="auto"/>
+        <w:rPr>
+          <w:sz w:val="20"/>
+          <w:szCs w:val="24"/>
+        </w:rPr>
+      </w:pPr>
+      <w:r>
+        <w:rPr>
+          <w:sz w:val="20"/>
+          <w:szCs w:val="24"/>
+        </w:rPr>
+        <w:t>Bachalor Of Applied Science | May 2019 | University of Ottawa</w:t>
       </w:r>
     </w:p>
     <w:p>
       <w:pPr>
+        <w:pStyle w:val="ListBullet"/>
+        <w:rPr>
+          <w:sz w:val="18"/>
+        </w:rPr>
+      </w:pPr>
+      <w:r>
+        <w:rPr>
+          <w:sz w:val="18"/>
+        </w:rPr>
+        <w:t>Major: Computer Engineering</w:t>
+      </w:r>
+    </w:p>
+    <w:p>
+      <w:pPr>
         <w:pStyle w:val="Heading1"/>
         <w:spacing w:line="276" w:lineRule="auto"/>
-      </w:pPr>
-      <w:r>
+        <w:rPr>
+          <w:sz w:val="22"/>
+        </w:rPr>
+      </w:pPr>
+      <w:r>
+        <w:rPr>
+          <w:sz w:val="22"/>
+        </w:rPr>
         <w:t>Skills</w:t>
       </w:r>
     </w:p>
     <w:tbl>
       <w:tblPr>
-        <w:tblStyle w:val="TableGrid"/>
-        <w:tblW w:w="0" w:type="auto"/>
+        <w:tblStyle w:val="TableGridLight"/>
+        <w:tblW w:w="10485" w:type="dxa"/>
         <w:tblBorders>
           <w:top w:val="none" w:sz="0" w:space="0" w:color="auto"/>
           <w:left w:val="none" w:sz="0" w:space="0" w:color="auto"/>
@@ -357,22 +548,26 @@
           <w:insideH w:val="none" w:sz="0" w:space="0" w:color="auto"/>
           <w:insideV w:val="none" w:sz="0" w:space="0" w:color="auto"/>
         </w:tblBorders>
+        <w:tblLayout w:type="fixed"/>
         <w:tblLook w:val="04A0" w:firstRow="1" w:lastRow="0" w:firstColumn="1" w:lastColumn="0" w:noHBand="0" w:noVBand="1"/>
       </w:tblPr>
       <w:tblGrid>
-        <w:gridCol w:w="1783"/>
-        <w:gridCol w:w="2013"/>
-        <w:gridCol w:w="2578"/>
-        <w:gridCol w:w="1881"/>
-        <w:gridCol w:w="1671"/>
+        <w:gridCol w:w="1555"/>
+        <w:gridCol w:w="1984"/>
+        <w:gridCol w:w="2126"/>
+        <w:gridCol w:w="1701"/>
+        <w:gridCol w:w="1560"/>
+        <w:gridCol w:w="1559"/>
       </w:tblGrid>
       <w:tr>
         <w:trPr>
+          <w:gridAfter w:val="3"/>
+          <w:wAfter w:w="4820" w:type="dxa"/>
           <w:trHeight w:val="553"/>
         </w:trPr>
         <w:tc>
           <w:tcPr>
-            <w:tcW w:w="3796" w:type="dxa"/>
+            <w:tcW w:w="3539" w:type="dxa"/>
             <w:gridSpan w:val="2"/>
           </w:tcPr>
           <w:p>
@@ -380,12 +575,13 @@
               <w:pStyle w:val="Heading2"/>
               <w:outlineLvl w:val="1"/>
               <w:rPr>
+                <w:sz w:val="20"/>
                 <w:szCs w:val="24"/>
               </w:rPr>
             </w:pPr>
             <w:r>
               <w:rPr>
-                <w:sz w:val="22"/>
+                <w:sz w:val="18"/>
                 <w:szCs w:val="24"/>
               </w:rPr>
               <w:t>Languages</w:t>
@@ -394,21 +590,20 @@
         </w:tc>
         <w:tc>
           <w:tcPr>
-            <w:tcW w:w="6130" w:type="dxa"/>
-            <w:gridSpan w:val="3"/>
+            <w:tcW w:w="2126" w:type="dxa"/>
           </w:tcPr>
           <w:p>
             <w:pPr>
               <w:pStyle w:val="Heading2"/>
               <w:outlineLvl w:val="1"/>
               <w:rPr>
-                <w:sz w:val="22"/>
+                <w:sz w:val="18"/>
                 <w:szCs w:val="24"/>
               </w:rPr>
             </w:pPr>
             <w:r>
               <w:rPr>
-                <w:sz w:val="22"/>
+                <w:sz w:val="18"/>
                 <w:szCs w:val="24"/>
               </w:rPr>
               <w:t>Platforms/Tools</w:t>
@@ -419,7 +614,7 @@
       <w:tr>
         <w:tc>
           <w:tcPr>
-            <w:tcW w:w="1783" w:type="dxa"/>
+            <w:tcW w:w="1555" w:type="dxa"/>
           </w:tcPr>
           <w:p>
             <w:pPr>
@@ -428,8 +623,14 @@
                 <w:ilvl w:val="0"/>
                 <w:numId w:val="27"/>
               </w:numPr>
+              <w:rPr>
+                <w:sz w:val="18"/>
+              </w:rPr>
             </w:pPr>
             <w:r>
+              <w:rPr>
+                <w:sz w:val="18"/>
+              </w:rPr>
               <w:t>C++</w:t>
             </w:r>
           </w:p>
@@ -440,26 +641,15 @@
                 <w:ilvl w:val="0"/>
                 <w:numId w:val="27"/>
               </w:numPr>
+              <w:rPr>
+                <w:sz w:val="18"/>
+              </w:rPr>
             </w:pPr>
             <w:r>
-              <w:t>Python</w:t>
-            </w:r>
-          </w:p>
-        </w:tc>
-        <w:tc>
-          <w:tcPr>
-            <w:tcW w:w="2013" w:type="dxa"/>
-          </w:tcPr>
-          <w:p>
-            <w:pPr>
-              <w:pStyle w:val="ListParagraph"/>
-              <w:numPr>
-                <w:ilvl w:val="0"/>
-                <w:numId w:val="27"/>
-              </w:numPr>
-            </w:pPr>
-            <w:r>
-              <w:t>Javascript</w:t>
+              <w:rPr>
+                <w:sz w:val="18"/>
+              </w:rPr>
+              <w:t>C</w:t>
             </w:r>
           </w:p>
           <w:p>
@@ -469,15 +659,21 @@
                 <w:ilvl w:val="0"/>
                 <w:numId w:val="27"/>
               </w:numPr>
+              <w:rPr>
+                <w:sz w:val="18"/>
+              </w:rPr>
             </w:pPr>
             <w:r>
-              <w:t>Bash</w:t>
+              <w:rPr>
+                <w:sz w:val="18"/>
+              </w:rPr>
+              <w:t>Python</w:t>
             </w:r>
           </w:p>
         </w:tc>
         <w:tc>
           <w:tcPr>
-            <w:tcW w:w="2578" w:type="dxa"/>
+            <w:tcW w:w="1984" w:type="dxa"/>
           </w:tcPr>
           <w:p>
             <w:pPr>
@@ -486,8 +682,90 @@
                 <w:ilvl w:val="0"/>
                 <w:numId w:val="27"/>
               </w:numPr>
+              <w:rPr>
+                <w:sz w:val="18"/>
+              </w:rPr>
+            </w:pPr>
+            <w:proofErr w:type="spellStart"/>
+            <w:r>
+              <w:rPr>
+                <w:sz w:val="18"/>
+              </w:rPr>
+              <w:t>JavaS</w:t>
+            </w:r>
+            <w:r>
+              <w:rPr>
+                <w:sz w:val="18"/>
+              </w:rPr>
+              <w:t>cript</w:t>
+            </w:r>
+            <w:proofErr w:type="spellEnd"/>
+          </w:p>
+          <w:p>
+            <w:pPr>
+              <w:pStyle w:val="ListParagraph"/>
+              <w:numPr>
+                <w:ilvl w:val="0"/>
+                <w:numId w:val="27"/>
+              </w:numPr>
+              <w:rPr>
+                <w:sz w:val="18"/>
+              </w:rPr>
+            </w:pPr>
+            <w:proofErr w:type="spellStart"/>
+            <w:r>
+              <w:rPr>
+                <w:sz w:val="18"/>
+              </w:rPr>
+              <w:t>TypeScript</w:t>
+            </w:r>
+            <w:proofErr w:type="spellEnd"/>
+            <w:r>
+              <w:rPr>
+                <w:sz w:val="18"/>
+              </w:rPr>
+              <w:t xml:space="preserve"> </w:t>
+            </w:r>
+          </w:p>
+          <w:p>
+            <w:pPr>
+              <w:pStyle w:val="ListParagraph"/>
+              <w:numPr>
+                <w:ilvl w:val="0"/>
+                <w:numId w:val="27"/>
+              </w:numPr>
+              <w:rPr>
+                <w:sz w:val="18"/>
+              </w:rPr>
             </w:pPr>
             <w:r>
+              <w:rPr>
+                <w:sz w:val="18"/>
+              </w:rPr>
+              <w:t>Bash</w:t>
+            </w:r>
+          </w:p>
+        </w:tc>
+        <w:tc>
+          <w:tcPr>
+            <w:tcW w:w="2126" w:type="dxa"/>
+          </w:tcPr>
+          <w:p>
+            <w:pPr>
+              <w:pStyle w:val="ListParagraph"/>
+              <w:numPr>
+                <w:ilvl w:val="0"/>
+                <w:numId w:val="27"/>
+              </w:numPr>
+              <w:rPr>
+                <w:sz w:val="18"/>
+              </w:rPr>
+            </w:pPr>
+            <w:proofErr w:type="spellStart"/>
+            <w:r>
+              <w:rPr>
+                <w:sz w:val="18"/>
+              </w:rPr>
               <w:t>Git</w:t>
             </w:r>
           </w:p>
@@ -498,15 +776,52 @@
                 <w:ilvl w:val="0"/>
                 <w:numId w:val="27"/>
               </w:numPr>
+              <w:rPr>
+                <w:sz w:val="18"/>
+              </w:rPr>
+            </w:pPr>
+            <w:proofErr w:type="spellEnd"/>
+            <w:r>
+              <w:rPr>
+                <w:sz w:val="18"/>
+              </w:rPr>
+              <w:t>GitHub</w:t>
+            </w:r>
+          </w:p>
+          <w:p>
+            <w:pPr>
+              <w:pStyle w:val="ListParagraph"/>
+              <w:numPr>
+                <w:ilvl w:val="0"/>
+                <w:numId w:val="27"/>
+              </w:numPr>
+              <w:rPr>
+                <w:sz w:val="18"/>
+              </w:rPr>
             </w:pPr>
             <w:r>
-              <w:t>Linux (Yoctco)</w:t>
+              <w:rPr>
+                <w:sz w:val="18"/>
+              </w:rPr>
+              <w:t>Linux</w:t>
+            </w:r>
+            <w:r>
+              <w:rPr>
+                <w:sz w:val="18"/>
+              </w:rPr>
+              <w:t xml:space="preserve"> &amp; Windows</w:t>
+            </w:r>
+            <w:r>
+              <w:rPr>
+                <w:sz w:val="18"/>
+              </w:rPr>
+              <w:t xml:space="preserve"> </w:t>
             </w:r>
           </w:p>
         </w:tc>
         <w:tc>
           <w:tcPr>
-            <w:tcW w:w="1881" w:type="dxa"/>
+            <w:tcW w:w="1701" w:type="dxa"/>
           </w:tcPr>
           <w:p>
             <w:pPr>
@@ -515,8 +830,77 @@
                 <w:ilvl w:val="0"/>
                 <w:numId w:val="27"/>
               </w:numPr>
+              <w:rPr>
+                <w:sz w:val="18"/>
+              </w:rPr>
+            </w:pPr>
+            <w:proofErr w:type="spellStart"/>
+            <w:r>
+              <w:rPr>
+                <w:sz w:val="18"/>
+              </w:rPr>
+              <w:t>VSCode</w:t>
+            </w:r>
+            <w:proofErr w:type="spellEnd"/>
+          </w:p>
+          <w:p>
+            <w:pPr>
+              <w:pStyle w:val="ListParagraph"/>
+              <w:numPr>
+                <w:ilvl w:val="0"/>
+                <w:numId w:val="27"/>
+              </w:numPr>
+              <w:rPr>
+                <w:sz w:val="18"/>
+              </w:rPr>
             </w:pPr>
             <w:r>
+              <w:rPr>
+                <w:sz w:val="18"/>
+              </w:rPr>
+              <w:t xml:space="preserve">Visual Studio </w:t>
+            </w:r>
+          </w:p>
+          <w:p>
+            <w:pPr>
+              <w:pStyle w:val="ListParagraph"/>
+              <w:numPr>
+                <w:ilvl w:val="0"/>
+                <w:numId w:val="27"/>
+              </w:numPr>
+              <w:rPr>
+                <w:sz w:val="18"/>
+              </w:rPr>
+            </w:pPr>
+            <w:proofErr w:type="spellStart"/>
+            <w:r>
+              <w:rPr>
+                <w:sz w:val="18"/>
+              </w:rPr>
+              <w:t>CMake</w:t>
+            </w:r>
+            <w:proofErr w:type="spellEnd"/>
+          </w:p>
+        </w:tc>
+        <w:tc>
+          <w:tcPr>
+            <w:tcW w:w="1560" w:type="dxa"/>
+          </w:tcPr>
+          <w:p>
+            <w:pPr>
+              <w:pStyle w:val="ListParagraph"/>
+              <w:numPr>
+                <w:ilvl w:val="0"/>
+                <w:numId w:val="27"/>
+              </w:numPr>
+              <w:rPr>
+                <w:sz w:val="18"/>
+              </w:rPr>
+            </w:pPr>
+            <w:r>
+              <w:rPr>
+                <w:sz w:val="18"/>
+              </w:rPr>
               <w:t>ROS</w:t>
             </w:r>
           </w:p>
@@ -527,15 +911,39 @@
                 <w:ilvl w:val="0"/>
                 <w:numId w:val="27"/>
               </w:numPr>
+              <w:rPr>
+                <w:sz w:val="18"/>
+              </w:rPr>
             </w:pPr>
             <w:r>
-              <w:t>CMake</w:t>
+              <w:rPr>
+                <w:sz w:val="18"/>
+              </w:rPr>
+              <w:t xml:space="preserve">Boost </w:t>
+            </w:r>
+          </w:p>
+          <w:p>
+            <w:pPr>
+              <w:pStyle w:val="ListParagraph"/>
+              <w:numPr>
+                <w:ilvl w:val="0"/>
+                <w:numId w:val="27"/>
+              </w:numPr>
+              <w:rPr>
+                <w:sz w:val="18"/>
+              </w:rPr>
+            </w:pPr>
+            <w:r>
+              <w:rPr>
+                <w:sz w:val="18"/>
+              </w:rPr>
+              <w:t>Flutter</w:t>
             </w:r>
           </w:p>
         </w:tc>
         <w:tc>
           <w:tcPr>
-            <w:tcW w:w="1671" w:type="dxa"/>
+            <w:tcW w:w="1559" w:type="dxa"/>
           </w:tcPr>
           <w:p>
             <w:pPr>
@@ -544,8 +952,14 @@
                 <w:ilvl w:val="0"/>
                 <w:numId w:val="27"/>
               </w:numPr>
+              <w:rPr>
+                <w:sz w:val="18"/>
+              </w:rPr>
             </w:pPr>
             <w:r>
+              <w:rPr>
+                <w:sz w:val="18"/>
+              </w:rPr>
               <w:t>Docker</w:t>
             </w:r>
           </w:p>
@@ -556,60 +970,218 @@
                 <w:ilvl w:val="0"/>
                 <w:numId w:val="27"/>
               </w:numPr>
+              <w:rPr>
+                <w:sz w:val="18"/>
+              </w:rPr>
             </w:pPr>
             <w:r>
-              <w:t xml:space="preserve">RTOS </w:t>
+              <w:rPr>
+                <w:sz w:val="18"/>
+              </w:rPr>
+              <w:t>React</w:t>
             </w:r>
+          </w:p>
+          <w:p>
+            <w:pPr>
+              <w:pStyle w:val="ListParagraph"/>
+              <w:numPr>
+                <w:ilvl w:val="0"/>
+                <w:numId w:val="27"/>
+              </w:numPr>
+              <w:rPr>
+                <w:sz w:val="18"/>
+              </w:rPr>
+            </w:pPr>
+            <w:proofErr w:type="spellStart"/>
+            <w:r>
+              <w:rPr>
+                <w:sz w:val="18"/>
+              </w:rPr>
+              <w:t>pytest</w:t>
+            </w:r>
+            <w:proofErr w:type="spellEnd"/>
+          </w:p>
+          <w:p>
+            <w:pPr>
+              <w:rPr>
+                <w:sz w:val="18"/>
+              </w:rPr>
+            </w:pPr>
+            <w:bookmarkStart w:id="0" w:name="_GoBack"/>
+            <w:bookmarkEnd w:id="0"/>
           </w:p>
         </w:tc>
       </w:tr>
     </w:tbl>
-    <w:sdt>
-      <w:sdtPr>
-        <w:alias w:val="Education:"/>
-        <w:tag w:val="Education:"/>
-        <w:id w:val="807127995"/>
-        <w:placeholder>
-          <w:docPart w:val="EC158E37AD534E4BAFBB26B96518BF2C"/>
-        </w:placeholder>
-        <w:temporary/>
-        <w:showingPlcHdr/>
-        <w15:appearance w15:val="hidden"/>
-      </w:sdtPr>
-      <w:sdtContent>
-        <w:p>
-          <w:pPr>
-            <w:pStyle w:val="Heading1"/>
-            <w:spacing w:line="276" w:lineRule="auto"/>
-          </w:pPr>
-          <w:r>
-            <w:t>Education</w:t>
-          </w:r>
-        </w:p>
-      </w:sdtContent>
-    </w:sdt>
     <w:p>
       <w:pPr>
-        <w:pStyle w:val="Heading2"/>
-        <w:spacing w:line="360" w:lineRule="auto"/>
-        <w:rPr>
-          <w:szCs w:val="24"/>
-        </w:rPr>
-      </w:pPr>
-      <w:r>
-        <w:rPr>
-          <w:szCs w:val="24"/>
-        </w:rPr>
-        <w:t>Bachalor Of Applied Science | May 2019 | University of Ottawa</w:t>
+        <w:pStyle w:val="Heading1"/>
+        <w:spacing w:line="276" w:lineRule="auto"/>
+        <w:rPr>
+          <w:sz w:val="22"/>
+        </w:rPr>
+      </w:pPr>
+      <w:r>
+        <w:rPr>
+          <w:sz w:val="22"/>
+        </w:rPr>
+        <w:t xml:space="preserve">Additional Experience </w:t>
       </w:r>
     </w:p>
     <w:p>
       <w:pPr>
         <w:pStyle w:val="ListBullet"/>
-      </w:pPr>
-      <w:r>
-        <w:t>Major: Computer Engineering</w:t>
-      </w:r>
+        <w:rPr>
+          <w:b/>
+          <w:sz w:val="18"/>
+        </w:rPr>
+      </w:pPr>
+      <w:r>
+        <w:rPr>
+          <w:b/>
+          <w:sz w:val="18"/>
+        </w:rPr>
+        <w:t xml:space="preserve">GLP </w:t>
+      </w:r>
+      <w:r>
+        <w:rPr>
+          <w:b/>
+          <w:sz w:val="18"/>
+        </w:rPr>
+        <w:t>Representative (2021 – Present)</w:t>
+      </w:r>
+      <w:r>
+        <w:rPr>
+          <w:b/>
+          <w:sz w:val="18"/>
+        </w:rPr>
+        <w:t xml:space="preserve">:  </w:t>
+      </w:r>
+      <w:r>
+        <w:rPr>
+          <w:sz w:val="18"/>
+        </w:rPr>
+        <w:t xml:space="preserve">Participate in annual meetings with Kingsway’s Ontario </w:t>
+      </w:r>
+      <w:r>
+        <w:rPr>
+          <w:sz w:val="18"/>
+        </w:rPr>
+        <w:t>Member of Parliament</w:t>
+      </w:r>
+      <w:r>
+        <w:rPr>
+          <w:sz w:val="18"/>
+        </w:rPr>
+        <w:t>.</w:t>
+      </w:r>
+      <w:r>
+        <w:rPr>
+          <w:sz w:val="18"/>
+        </w:rPr>
+        <w:t xml:space="preserve">  </w:t>
+      </w:r>
+    </w:p>
+    <w:p>
+      <w:pPr>
+        <w:pStyle w:val="ListBullet"/>
+        <w:rPr>
+          <w:b/>
+          <w:sz w:val="18"/>
+        </w:rPr>
+      </w:pPr>
+      <w:r>
+        <w:rPr>
+          <w:b/>
+          <w:sz w:val="18"/>
+        </w:rPr>
+        <w:t>Foun</w:t>
+      </w:r>
+      <w:r>
+        <w:rPr>
+          <w:b/>
+          <w:sz w:val="18"/>
+        </w:rPr>
+        <w:t>der of uOttawa’s Robotic Team (</w:t>
+      </w:r>
+      <w:r>
+        <w:rPr>
+          <w:b/>
+          <w:sz w:val="18"/>
+        </w:rPr>
+        <w:t>2016 – 2</w:t>
+      </w:r>
+      <w:r>
+        <w:rPr>
+          <w:b/>
+          <w:sz w:val="18"/>
+        </w:rPr>
+        <w:t xml:space="preserve">019): </w:t>
+      </w:r>
+      <w:r>
+        <w:rPr>
+          <w:sz w:val="18"/>
+        </w:rPr>
+        <w:t>Create the first university’s robotics team. The team c</w:t>
+      </w:r>
+      <w:r>
+        <w:rPr>
+          <w:sz w:val="18"/>
+        </w:rPr>
+        <w:t>ompeted in autonomous boat challenge placing 6</w:t>
+      </w:r>
+      <w:r>
+        <w:rPr>
+          <w:sz w:val="18"/>
+          <w:vertAlign w:val="superscript"/>
+        </w:rPr>
+        <w:t>th</w:t>
+      </w:r>
+      <w:r>
+        <w:rPr>
+          <w:sz w:val="18"/>
+        </w:rPr>
+        <w:t xml:space="preserve"> out of 12 teams </w:t>
+      </w:r>
+      <w:r>
+        <w:rPr>
+          <w:sz w:val="18"/>
+        </w:rPr>
+        <w:t>in our first year</w:t>
+      </w:r>
+      <w:r>
+        <w:rPr>
+          <w:sz w:val="18"/>
+        </w:rPr>
+        <w:t>.</w:t>
+      </w:r>
+    </w:p>
+    <w:p>
+      <w:pPr>
+        <w:pStyle w:val="ListBullet"/>
+        <w:numPr>
+          <w:ilvl w:val="0"/>
+          <w:numId w:val="0"/>
+        </w:numPr>
+        <w:ind w:left="216" w:hanging="216"/>
+        <w:rPr>
+          <w:sz w:val="18"/>
+        </w:rPr>
+      </w:pPr>
+    </w:p>
+    <w:p>
+      <w:pPr>
+        <w:pStyle w:val="ListBullet"/>
+        <w:numPr>
+          <w:ilvl w:val="0"/>
+          <w:numId w:val="0"/>
+        </w:numPr>
+        <w:ind w:left="216" w:hanging="216"/>
+        <w:rPr>
+          <w:b/>
+          <w:sz w:val="18"/>
+        </w:rPr>
+      </w:pPr>
     </w:p>
     <w:sectPr>
       <w:footerReference w:type="default" r:id="rId11"/>
@@ -625,7 +1197,7 @@
 </file>
 
 <file path=word/endnotes.xml><?xml version="1.0" encoding="utf-8"?>
-<w:endnotes xmlns:wpc="http://schemas.microsoft.com/office/word/2010/wordprocessingCanvas" xmlns:cx="http://schemas.microsoft.com/office/drawing/2014/chartex" xmlns:cx1="http://schemas.microsoft.com/office/drawing/2015/9/8/chartex" xmlns:cx2="http://schemas.microsoft.com/office/drawing/2015/10/21/chartex" xmlns:cx3="http://schemas.microsoft.com/office/drawing/2016/5/9/chartex" xmlns:cx4="http://schemas.microsoft.com/office/drawing/2016/5/10/chartex" xmlns:cx5="http://schemas.microsoft.com/office/drawing/2016/5/11/chartex" xmlns:cx6="http://schemas.microsoft.com/office/drawing/2016/5/12/chartex" xmlns:cx7="http://schemas.microsoft.com/office/drawing/2016/5/13/chartex" xmlns:cx8="http://schemas.microsoft.com/office/drawing/2016/5/14/chartex" xmlns:mc="http://schemas.openxmlformats.org/markup-compatibility/2006" xmlns:aink="http://schemas.microsoft.com/office/drawing/2016/ink" xmlns:am3d="http://schemas.microsoft.com/office/drawing/2017/model3d" xmlns:o="urn:schemas-microsoft-com:office:office" xmlns:r="http://schemas.openxmlformats.org/officeDocument/2006/relationships" xmlns:m="http://schemas.openxmlformats.org/officeDocument/2006/math" xmlns:v="urn:schemas-microsoft-com:vml" xmlns:wp14="http://schemas.microsoft.com/office/word/2010/wordprocessingDrawing" xmlns:wp="http://schemas.openxmlformats.org/drawingml/2006/wordprocessingDrawing" xmlns:w10="urn:schemas-microsoft-com:office:word" xmlns:w="http://schemas.openxmlformats.org/wordprocessingml/2006/main" xmlns:w14="http://schemas.microsoft.com/office/word/2010/wordml" xmlns:w15="http://schemas.microsoft.com/office/word/2012/wordml" xmlns:w16cex="http://schemas.microsoft.com/office/word/2018/wordml/cex" xmlns:w16cid="http://schemas.microsoft.com/office/word/2016/wordml/cid" xmlns:w16="http://schemas.microsoft.com/office/word/2018/wordml" xmlns:w16sdtdh="http://schemas.microsoft.com/office/word/2020/wordml/sdtdatahash" xmlns:w16se="http://schemas.microsoft.com/office/word/2015/wordml/symex" xmlns:wpg="http://schemas.microsoft.com/office/word/2010/wordprocessingGroup" xmlns:wpi="http://schemas.microsoft.com/office/word/2010/wordprocessingInk" xmlns:wne="http://schemas.microsoft.com/office/word/2006/wordml" xmlns:wps="http://schemas.microsoft.com/office/word/2010/wordprocessingShape" mc:Ignorable="w14 w15 w16se w16cid w16 w16cex w16sdtdh wp14">
+<w:endnotes xmlns:wpc="http://schemas.microsoft.com/office/word/2010/wordprocessingCanvas" xmlns:mc="http://schemas.openxmlformats.org/markup-compatibility/2006" xmlns:o="urn:schemas-microsoft-com:office:office" xmlns:r="http://schemas.openxmlformats.org/officeDocument/2006/relationships" xmlns:m="http://schemas.openxmlformats.org/officeDocument/2006/math" xmlns:v="urn:schemas-microsoft-com:vml" xmlns:wp14="http://schemas.microsoft.com/office/word/2010/wordprocessingDrawing" xmlns:wp="http://schemas.openxmlformats.org/drawingml/2006/wordprocessingDrawing" xmlns:w10="urn:schemas-microsoft-com:office:word" xmlns:w="http://schemas.openxmlformats.org/wordprocessingml/2006/main" xmlns:w14="http://schemas.microsoft.com/office/word/2010/wordml" xmlns:w15="http://schemas.microsoft.com/office/word/2012/wordml" xmlns:wpg="http://schemas.microsoft.com/office/word/2010/wordprocessingGroup" xmlns:wpi="http://schemas.microsoft.com/office/word/2010/wordprocessingInk" xmlns:wne="http://schemas.microsoft.com/office/word/2006/wordml" xmlns:wps="http://schemas.microsoft.com/office/word/2010/wordprocessingShape" mc:Ignorable="w14 w15 wp14">
   <w:endnote w:type="separator" w:id="-1">
     <w:p>
       <w:pPr>
@@ -650,7 +1222,7 @@
 </file>
 
 <file path=word/footer1.xml><?xml version="1.0" encoding="utf-8"?>
-<w:ftr xmlns:wpc="http://schemas.microsoft.com/office/word/2010/wordprocessingCanvas" xmlns:cx="http://schemas.microsoft.com/office/drawing/2014/chartex" xmlns:cx1="http://schemas.microsoft.com/office/drawing/2015/9/8/chartex" xmlns:cx2="http://schemas.microsoft.com/office/drawing/2015/10/21/chartex" xmlns:cx3="http://schemas.microsoft.com/office/drawing/2016/5/9/chartex" xmlns:cx4="http://schemas.microsoft.com/office/drawing/2016/5/10/chartex" xmlns:cx5="http://schemas.microsoft.com/office/drawing/2016/5/11/chartex" xmlns:cx6="http://schemas.microsoft.com/office/drawing/2016/5/12/chartex" xmlns:cx7="http://schemas.microsoft.com/office/drawing/2016/5/13/chartex" xmlns:cx8="http://schemas.microsoft.com/office/drawing/2016/5/14/chartex" xmlns:mc="http://schemas.openxmlformats.org/markup-compatibility/2006" xmlns:aink="http://schemas.microsoft.com/office/drawing/2016/ink" xmlns:am3d="http://schemas.microsoft.com/office/drawing/2017/model3d" xmlns:o="urn:schemas-microsoft-com:office:office" xmlns:r="http://schemas.openxmlformats.org/officeDocument/2006/relationships" xmlns:m="http://schemas.openxmlformats.org/officeDocument/2006/math" xmlns:v="urn:schemas-microsoft-com:vml" xmlns:wp14="http://schemas.microsoft.com/office/word/2010/wordprocessingDrawing" xmlns:wp="http://schemas.openxmlformats.org/drawingml/2006/wordprocessingDrawing" xmlns:w10="urn:schemas-microsoft-com:office:word" xmlns:w="http://schemas.openxmlformats.org/wordprocessingml/2006/main" xmlns:w14="http://schemas.microsoft.com/office/word/2010/wordml" xmlns:w15="http://schemas.microsoft.com/office/word/2012/wordml" xmlns:w16cex="http://schemas.microsoft.com/office/word/2018/wordml/cex" xmlns:w16cid="http://schemas.microsoft.com/office/word/2016/wordml/cid" xmlns:w16="http://schemas.microsoft.com/office/word/2018/wordml" xmlns:w16sdtdh="http://schemas.microsoft.com/office/word/2020/wordml/sdtdatahash" xmlns:w16se="http://schemas.microsoft.com/office/word/2015/wordml/symex" xmlns:wpg="http://schemas.microsoft.com/office/word/2010/wordprocessingGroup" xmlns:wpi="http://schemas.microsoft.com/office/word/2010/wordprocessingInk" xmlns:wne="http://schemas.microsoft.com/office/word/2006/wordml" xmlns:wps="http://schemas.microsoft.com/office/word/2010/wordprocessingShape" mc:Ignorable="w14 w15 w16se w16cid w16 w16cex w16sdtdh wp14">
+<w:ftr xmlns:wpc="http://schemas.microsoft.com/office/word/2010/wordprocessingCanvas" xmlns:mc="http://schemas.openxmlformats.org/markup-compatibility/2006" xmlns:o="urn:schemas-microsoft-com:office:office" xmlns:r="http://schemas.openxmlformats.org/officeDocument/2006/relationships" xmlns:m="http://schemas.openxmlformats.org/officeDocument/2006/math" xmlns:v="urn:schemas-microsoft-com:vml" xmlns:wp14="http://schemas.microsoft.com/office/word/2010/wordprocessingDrawing" xmlns:wp="http://schemas.openxmlformats.org/drawingml/2006/wordprocessingDrawing" xmlns:w10="urn:schemas-microsoft-com:office:word" xmlns:w="http://schemas.openxmlformats.org/wordprocessingml/2006/main" xmlns:w14="http://schemas.microsoft.com/office/word/2010/wordml" xmlns:w15="http://schemas.microsoft.com/office/word/2012/wordml" xmlns:wpg="http://schemas.microsoft.com/office/word/2010/wordprocessingGroup" xmlns:wpi="http://schemas.microsoft.com/office/word/2010/wordprocessingInk" xmlns:wne="http://schemas.microsoft.com/office/word/2006/wordml" xmlns:wps="http://schemas.microsoft.com/office/word/2010/wordprocessingShape" mc:Ignorable="w14 w15 wp14">
   <w:p>
     <w:pPr>
       <w:pStyle w:val="Footer"/>
@@ -684,7 +1256,7 @@
 </file>
 
 <file path=word/footnotes.xml><?xml version="1.0" encoding="utf-8"?>
-<w:footnotes xmlns:wpc="http://schemas.microsoft.com/office/word/2010/wordprocessingCanvas" xmlns:cx="http://schemas.microsoft.com/office/drawing/2014/chartex" xmlns:cx1="http://schemas.microsoft.com/office/drawing/2015/9/8/chartex" xmlns:cx2="http://schemas.microsoft.com/office/drawing/2015/10/21/chartex" xmlns:cx3="http://schemas.microsoft.com/office/drawing/2016/5/9/chartex" xmlns:cx4="http://schemas.microsoft.com/office/drawing/2016/5/10/chartex" xmlns:cx5="http://schemas.microsoft.com/office/drawing/2016/5/11/chartex" xmlns:cx6="http://schemas.microsoft.com/office/drawing/2016/5/12/chartex" xmlns:cx7="http://schemas.microsoft.com/office/drawing/2016/5/13/chartex" xmlns:cx8="http://schemas.microsoft.com/office/drawing/2016/5/14/chartex" xmlns:mc="http://schemas.openxmlformats.org/markup-compatibility/2006" xmlns:aink="http://schemas.microsoft.com/office/drawing/2016/ink" xmlns:am3d="http://schemas.microsoft.com/office/drawing/2017/model3d" xmlns:o="urn:schemas-microsoft-com:office:office" xmlns:r="http://schemas.openxmlformats.org/officeDocument/2006/relationships" xmlns:m="http://schemas.openxmlformats.org/officeDocument/2006/math" xmlns:v="urn:schemas-microsoft-com:vml" xmlns:wp14="http://schemas.microsoft.com/office/word/2010/wordprocessingDrawing" xmlns:wp="http://schemas.openxmlformats.org/drawingml/2006/wordprocessingDrawing" xmlns:w10="urn:schemas-microsoft-com:office:word" xmlns:w="http://schemas.openxmlformats.org/wordprocessingml/2006/main" xmlns:w14="http://schemas.microsoft.com/office/word/2010/wordml" xmlns:w15="http://schemas.microsoft.com/office/word/2012/wordml" xmlns:w16cex="http://schemas.microsoft.com/office/word/2018/wordml/cex" xmlns:w16cid="http://schemas.microsoft.com/office/word/2016/wordml/cid" xmlns:w16="http://schemas.microsoft.com/office/word/2018/wordml" xmlns:w16sdtdh="http://schemas.microsoft.com/office/word/2020/wordml/sdtdatahash" xmlns:w16se="http://schemas.microsoft.com/office/word/2015/wordml/symex" xmlns:wpg="http://schemas.microsoft.com/office/word/2010/wordprocessingGroup" xmlns:wpi="http://schemas.microsoft.com/office/word/2010/wordprocessingInk" xmlns:wne="http://schemas.microsoft.com/office/word/2006/wordml" xmlns:wps="http://schemas.microsoft.com/office/word/2010/wordprocessingShape" mc:Ignorable="w14 w15 w16se w16cid w16 w16cex w16sdtdh wp14">
+<w:footnotes xmlns:wpc="http://schemas.microsoft.com/office/word/2010/wordprocessingCanvas" xmlns:mc="http://schemas.openxmlformats.org/markup-compatibility/2006" xmlns:o="urn:schemas-microsoft-com:office:office" xmlns:r="http://schemas.openxmlformats.org/officeDocument/2006/relationships" xmlns:m="http://schemas.openxmlformats.org/officeDocument/2006/math" xmlns:v="urn:schemas-microsoft-com:vml" xmlns:wp14="http://schemas.microsoft.com/office/word/2010/wordprocessingDrawing" xmlns:wp="http://schemas.openxmlformats.org/drawingml/2006/wordprocessingDrawing" xmlns:w10="urn:schemas-microsoft-com:office:word" xmlns:w="http://schemas.openxmlformats.org/wordprocessingml/2006/main" xmlns:w14="http://schemas.microsoft.com/office/word/2010/wordml" xmlns:w15="http://schemas.microsoft.com/office/word/2012/wordml" xmlns:wpg="http://schemas.microsoft.com/office/word/2010/wordprocessingGroup" xmlns:wpi="http://schemas.microsoft.com/office/word/2010/wordprocessingInk" xmlns:wne="http://schemas.microsoft.com/office/word/2006/wordml" xmlns:wps="http://schemas.microsoft.com/office/word/2010/wordprocessingShape" mc:Ignorable="w14 w15 wp14">
   <w:footnote w:type="separator" w:id="-1">
     <w:p>
       <w:pPr>
@@ -709,7 +1281,7 @@
 </file>
 
 <file path=word/numbering.xml><?xml version="1.0" encoding="utf-8"?>
-<w:numbering xmlns:wpc="http://schemas.microsoft.com/office/word/2010/wordprocessingCanvas" xmlns:cx="http://schemas.microsoft.com/office/drawing/2014/chartex" xmlns:cx1="http://schemas.microsoft.com/office/drawing/2015/9/8/chartex" xmlns:cx2="http://schemas.microsoft.com/office/drawing/2015/10/21/chartex" xmlns:cx3="http://schemas.microsoft.com/office/drawing/2016/5/9/chartex" xmlns:cx4="http://schemas.microsoft.com/office/drawing/2016/5/10/chartex" xmlns:cx5="http://schemas.microsoft.com/office/drawing/2016/5/11/chartex" xmlns:cx6="http://schemas.microsoft.com/office/drawing/2016/5/12/chartex" xmlns:cx7="http://schemas.microsoft.com/office/drawing/2016/5/13/chartex" xmlns:cx8="http://schemas.microsoft.com/office/drawing/2016/5/14/chartex" xmlns:mc="http://schemas.openxmlformats.org/markup-compatibility/2006" xmlns:aink="http://schemas.microsoft.com/office/drawing/2016/ink" xmlns:am3d="http://schemas.microsoft.com/office/drawing/2017/model3d" xmlns:o="urn:schemas-microsoft-com:office:office" xmlns:r="http://schemas.openxmlformats.org/officeDocument/2006/relationships" xmlns:m="http://schemas.openxmlformats.org/officeDocument/2006/math" xmlns:v="urn:schemas-microsoft-com:vml" xmlns:wp14="http://schemas.microsoft.com/office/word/2010/wordprocessingDrawing" xmlns:wp="http://schemas.openxmlformats.org/drawingml/2006/wordprocessingDrawing" xmlns:w10="urn:schemas-microsoft-com:office:word" xmlns:w="http://schemas.openxmlformats.org/wordprocessingml/2006/main" xmlns:w14="http://schemas.microsoft.com/office/word/2010/wordml" xmlns:w15="http://schemas.microsoft.com/office/word/2012/wordml" xmlns:w16cex="http://schemas.microsoft.com/office/word/2018/wordml/cex" xmlns:w16cid="http://schemas.microsoft.com/office/word/2016/wordml/cid" xmlns:w16="http://schemas.microsoft.com/office/word/2018/wordml" xmlns:w16sdtdh="http://schemas.microsoft.com/office/word/2020/wordml/sdtdatahash" xmlns:w16se="http://schemas.microsoft.com/office/word/2015/wordml/symex" xmlns:wpg="http://schemas.microsoft.com/office/word/2010/wordprocessingGroup" xmlns:wpi="http://schemas.microsoft.com/office/word/2010/wordprocessingInk" xmlns:wne="http://schemas.microsoft.com/office/word/2006/wordml" xmlns:wps="http://schemas.microsoft.com/office/word/2010/wordprocessingShape" mc:Ignorable="w14 w15 w16se w16cid w16 w16cex w16sdtdh wp14">
+<w:numbering xmlns:wpc="http://schemas.microsoft.com/office/word/2010/wordprocessingCanvas" xmlns:mc="http://schemas.openxmlformats.org/markup-compatibility/2006" xmlns:o="urn:schemas-microsoft-com:office:office" xmlns:r="http://schemas.openxmlformats.org/officeDocument/2006/relationships" xmlns:m="http://schemas.openxmlformats.org/officeDocument/2006/math" xmlns:v="urn:schemas-microsoft-com:vml" xmlns:wp14="http://schemas.microsoft.com/office/word/2010/wordprocessingDrawing" xmlns:wp="http://schemas.openxmlformats.org/drawingml/2006/wordprocessingDrawing" xmlns:w10="urn:schemas-microsoft-com:office:word" xmlns:w="http://schemas.openxmlformats.org/wordprocessingml/2006/main" xmlns:w14="http://schemas.microsoft.com/office/word/2010/wordml" xmlns:w15="http://schemas.microsoft.com/office/word/2012/wordml" xmlns:wpg="http://schemas.microsoft.com/office/word/2010/wordprocessingGroup" xmlns:wpi="http://schemas.microsoft.com/office/word/2010/wordprocessingInk" xmlns:wne="http://schemas.microsoft.com/office/word/2006/wordml" xmlns:wps="http://schemas.microsoft.com/office/word/2010/wordprocessingShape" mc:Ignorable="w14 w15 wp14">
   <w:abstractNum w:abstractNumId="0" w15:restartNumberingAfterBreak="0">
     <w:nsid w:val="FFFFFF7C"/>
     <w:multiLevelType w:val="singleLevel"/>
@@ -1697,6 +2269,119 @@
     </w:lvl>
   </w:abstractNum>
   <w:abstractNum w:abstractNumId="18" w15:restartNumberingAfterBreak="0">
+    <w:nsid w:val="4E857CE1"/>
+    <w:multiLevelType w:val="hybridMultilevel"/>
+    <w:tmpl w:val="4ADAECBC"/>
+    <w:lvl w:ilvl="0" w:tplc="10090001">
+      <w:start w:val="1"/>
+      <w:numFmt w:val="bullet"/>
+      <w:lvlText w:val=""/>
+      <w:lvlJc w:val="left"/>
+      <w:pPr>
+        <w:ind w:left="720" w:hanging="360"/>
+      </w:pPr>
+      <w:rPr>
+        <w:rFonts w:ascii="Symbol" w:hAnsi="Symbol" w:hint="default"/>
+      </w:rPr>
+    </w:lvl>
+    <w:lvl w:ilvl="1" w:tplc="10090003" w:tentative="1">
+      <w:start w:val="1"/>
+      <w:numFmt w:val="bullet"/>
+      <w:lvlText w:val="o"/>
+      <w:lvlJc w:val="left"/>
+      <w:pPr>
+        <w:ind w:left="1440" w:hanging="360"/>
+      </w:pPr>
+      <w:rPr>
+        <w:rFonts w:ascii="Courier New" w:hAnsi="Courier New" w:cs="Courier New" w:hint="default"/>
+      </w:rPr>
+    </w:lvl>
+    <w:lvl w:ilvl="2" w:tplc="10090005" w:tentative="1">
+      <w:start w:val="1"/>
+      <w:numFmt w:val="bullet"/>
+      <w:lvlText w:val=""/>
+      <w:lvlJc w:val="left"/>
+      <w:pPr>
+        <w:ind w:left="2160" w:hanging="360"/>
+      </w:pPr>
+      <w:rPr>
+        <w:rFonts w:ascii="Wingdings" w:hAnsi="Wingdings" w:hint="default"/>
+      </w:rPr>
+    </w:lvl>
+    <w:lvl w:ilvl="3" w:tplc="10090001" w:tentative="1">
+      <w:start w:val="1"/>
+      <w:numFmt w:val="bullet"/>
+      <w:lvlText w:val=""/>
+      <w:lvlJc w:val="left"/>
+      <w:pPr>
+        <w:ind w:left="2880" w:hanging="360"/>
+      </w:pPr>
+      <w:rPr>
+        <w:rFonts w:ascii="Symbol" w:hAnsi="Symbol" w:hint="default"/>
+      </w:rPr>
+    </w:lvl>
+    <w:lvl w:ilvl="4" w:tplc="10090003" w:tentative="1">
+      <w:start w:val="1"/>
+      <w:numFmt w:val="bullet"/>
+      <w:lvlText w:val="o"/>
+      <w:lvlJc w:val="left"/>
+      <w:pPr>
+        <w:ind w:left="3600" w:hanging="360"/>
+      </w:pPr>
+      <w:rPr>
+        <w:rFonts w:ascii="Courier New" w:hAnsi="Courier New" w:cs="Courier New" w:hint="default"/>
+      </w:rPr>
+    </w:lvl>
+    <w:lvl w:ilvl="5" w:tplc="10090005" w:tentative="1">
+      <w:start w:val="1"/>
+      <w:numFmt w:val="bullet"/>
+      <w:lvlText w:val=""/>
+      <w:lvlJc w:val="left"/>
+      <w:pPr>
+        <w:ind w:left="4320" w:hanging="360"/>
+      </w:pPr>
+      <w:rPr>
+        <w:rFonts w:ascii="Wingdings" w:hAnsi="Wingdings" w:hint="default"/>
+      </w:rPr>
+    </w:lvl>
+    <w:lvl w:ilvl="6" w:tplc="10090001" w:tentative="1">
+      <w:start w:val="1"/>
+      <w:numFmt w:val="bullet"/>
+      <w:lvlText w:val=""/>
+      <w:lvlJc w:val="left"/>
+      <w:pPr>
+        <w:ind w:left="5040" w:hanging="360"/>
+      </w:pPr>
+      <w:rPr>
+        <w:rFonts w:ascii="Symbol" w:hAnsi="Symbol" w:hint="default"/>
+      </w:rPr>
+    </w:lvl>
+    <w:lvl w:ilvl="7" w:tplc="10090003" w:tentative="1">
+      <w:start w:val="1"/>
+      <w:numFmt w:val="bullet"/>
+      <w:lvlText w:val="o"/>
+      <w:lvlJc w:val="left"/>
+      <w:pPr>
+        <w:ind w:left="5760" w:hanging="360"/>
+      </w:pPr>
+      <w:rPr>
+        <w:rFonts w:ascii="Courier New" w:hAnsi="Courier New" w:cs="Courier New" w:hint="default"/>
+      </w:rPr>
+    </w:lvl>
+    <w:lvl w:ilvl="8" w:tplc="10090005" w:tentative="1">
+      <w:start w:val="1"/>
+      <w:numFmt w:val="bullet"/>
+      <w:lvlText w:val=""/>
+      <w:lvlJc w:val="left"/>
+      <w:pPr>
+        <w:ind w:left="6480" w:hanging="360"/>
+      </w:pPr>
+      <w:rPr>
+        <w:rFonts w:ascii="Wingdings" w:hAnsi="Wingdings" w:hint="default"/>
+      </w:rPr>
+    </w:lvl>
+  </w:abstractNum>
+  <w:abstractNum w:abstractNumId="19" w15:restartNumberingAfterBreak="0">
     <w:nsid w:val="52D80155"/>
     <w:multiLevelType w:val="multilevel"/>
     <w:tmpl w:val="0409001D"/>
@@ -1782,7 +2467,7 @@
       </w:pPr>
     </w:lvl>
   </w:abstractNum>
-  <w:abstractNum w:abstractNumId="19" w15:restartNumberingAfterBreak="0">
+  <w:abstractNum w:abstractNumId="20" w15:restartNumberingAfterBreak="0">
     <w:nsid w:val="52FC5048"/>
     <w:multiLevelType w:val="multilevel"/>
     <w:tmpl w:val="04090023"/>
@@ -1869,7 +2554,7 @@
       </w:pPr>
     </w:lvl>
   </w:abstractNum>
-  <w:abstractNum w:abstractNumId="20" w15:restartNumberingAfterBreak="0">
+  <w:abstractNum w:abstractNumId="21" w15:restartNumberingAfterBreak="0">
     <w:nsid w:val="57952D05"/>
     <w:multiLevelType w:val="hybridMultilevel"/>
     <w:tmpl w:val="3814C024"/>
@@ -1982,7 +2667,7 @@
       </w:rPr>
     </w:lvl>
   </w:abstractNum>
-  <w:abstractNum w:abstractNumId="21" w15:restartNumberingAfterBreak="0">
+  <w:abstractNum w:abstractNumId="22" w15:restartNumberingAfterBreak="0">
     <w:nsid w:val="6D9D5ECA"/>
     <w:multiLevelType w:val="multilevel"/>
     <w:tmpl w:val="2DB03242"/>
@@ -2123,7 +2808,7 @@
       </w:rPr>
     </w:lvl>
   </w:abstractNum>
-  <w:abstractNum w:abstractNumId="22" w15:restartNumberingAfterBreak="0">
+  <w:abstractNum w:abstractNumId="23" w15:restartNumberingAfterBreak="0">
     <w:nsid w:val="71866955"/>
     <w:multiLevelType w:val="multilevel"/>
     <w:tmpl w:val="01684A10"/>
@@ -2210,11 +2895,124 @@
       </w:pPr>
     </w:lvl>
   </w:abstractNum>
-  <w:abstractNum w:abstractNumId="23" w15:restartNumberingAfterBreak="0">
+  <w:abstractNum w:abstractNumId="24" w15:restartNumberingAfterBreak="0">
     <w:nsid w:val="71AF0627"/>
     <w:multiLevelType w:val="hybridMultilevel"/>
     <w:tmpl w:val="4EFC982C"/>
     <w:lvl w:ilvl="0" w:tplc="04090001">
+      <w:start w:val="1"/>
+      <w:numFmt w:val="bullet"/>
+      <w:lvlText w:val=""/>
+      <w:lvlJc w:val="left"/>
+      <w:pPr>
+        <w:ind w:left="360" w:hanging="360"/>
+      </w:pPr>
+      <w:rPr>
+        <w:rFonts w:ascii="Symbol" w:hAnsi="Symbol" w:hint="default"/>
+      </w:rPr>
+    </w:lvl>
+    <w:lvl w:ilvl="1" w:tplc="10090003" w:tentative="1">
+      <w:start w:val="1"/>
+      <w:numFmt w:val="bullet"/>
+      <w:lvlText w:val="o"/>
+      <w:lvlJc w:val="left"/>
+      <w:pPr>
+        <w:ind w:left="1440" w:hanging="360"/>
+      </w:pPr>
+      <w:rPr>
+        <w:rFonts w:ascii="Courier New" w:hAnsi="Courier New" w:cs="Courier New" w:hint="default"/>
+      </w:rPr>
+    </w:lvl>
+    <w:lvl w:ilvl="2" w:tplc="10090005" w:tentative="1">
+      <w:start w:val="1"/>
+      <w:numFmt w:val="bullet"/>
+      <w:lvlText w:val=""/>
+      <w:lvlJc w:val="left"/>
+      <w:pPr>
+        <w:ind w:left="2160" w:hanging="360"/>
+      </w:pPr>
+      <w:rPr>
+        <w:rFonts w:ascii="Wingdings" w:hAnsi="Wingdings" w:hint="default"/>
+      </w:rPr>
+    </w:lvl>
+    <w:lvl w:ilvl="3" w:tplc="10090001" w:tentative="1">
+      <w:start w:val="1"/>
+      <w:numFmt w:val="bullet"/>
+      <w:lvlText w:val=""/>
+      <w:lvlJc w:val="left"/>
+      <w:pPr>
+        <w:ind w:left="2880" w:hanging="360"/>
+      </w:pPr>
+      <w:rPr>
+        <w:rFonts w:ascii="Symbol" w:hAnsi="Symbol" w:hint="default"/>
+      </w:rPr>
+    </w:lvl>
+    <w:lvl w:ilvl="4" w:tplc="10090003" w:tentative="1">
+      <w:start w:val="1"/>
+      <w:numFmt w:val="bullet"/>
+      <w:lvlText w:val="o"/>
+      <w:lvlJc w:val="left"/>
+      <w:pPr>
+        <w:ind w:left="3600" w:hanging="360"/>
+      </w:pPr>
+      <w:rPr>
+        <w:rFonts w:ascii="Courier New" w:hAnsi="Courier New" w:cs="Courier New" w:hint="default"/>
+      </w:rPr>
+    </w:lvl>
+    <w:lvl w:ilvl="5" w:tplc="10090005" w:tentative="1">
+      <w:start w:val="1"/>
+      <w:numFmt w:val="bullet"/>
+      <w:lvlText w:val=""/>
+      <w:lvlJc w:val="left"/>
+      <w:pPr>
+        <w:ind w:left="4320" w:hanging="360"/>
+      </w:pPr>
+      <w:rPr>
+        <w:rFonts w:ascii="Wingdings" w:hAnsi="Wingdings" w:hint="default"/>
+      </w:rPr>
+    </w:lvl>
+    <w:lvl w:ilvl="6" w:tplc="10090001" w:tentative="1">
+      <w:start w:val="1"/>
+      <w:numFmt w:val="bullet"/>
+      <w:lvlText w:val=""/>
+      <w:lvlJc w:val="left"/>
+      <w:pPr>
+        <w:ind w:left="5040" w:hanging="360"/>
+      </w:pPr>
+      <w:rPr>
+        <w:rFonts w:ascii="Symbol" w:hAnsi="Symbol" w:hint="default"/>
+      </w:rPr>
+    </w:lvl>
+    <w:lvl w:ilvl="7" w:tplc="10090003" w:tentative="1">
+      <w:start w:val="1"/>
+      <w:numFmt w:val="bullet"/>
+      <w:lvlText w:val="o"/>
+      <w:lvlJc w:val="left"/>
+      <w:pPr>
+        <w:ind w:left="5760" w:hanging="360"/>
+      </w:pPr>
+      <w:rPr>
+        <w:rFonts w:ascii="Courier New" w:hAnsi="Courier New" w:cs="Courier New" w:hint="default"/>
+      </w:rPr>
+    </w:lvl>
+    <w:lvl w:ilvl="8" w:tplc="10090005" w:tentative="1">
+      <w:start w:val="1"/>
+      <w:numFmt w:val="bullet"/>
+      <w:lvlText w:val=""/>
+      <w:lvlJc w:val="left"/>
+      <w:pPr>
+        <w:ind w:left="6480" w:hanging="360"/>
+      </w:pPr>
+      <w:rPr>
+        <w:rFonts w:ascii="Wingdings" w:hAnsi="Wingdings" w:hint="default"/>
+      </w:rPr>
+    </w:lvl>
+  </w:abstractNum>
+  <w:abstractNum w:abstractNumId="25" w15:restartNumberingAfterBreak="0">
+    <w:nsid w:val="78F36411"/>
+    <w:multiLevelType w:val="hybridMultilevel"/>
+    <w:tmpl w:val="391415BA"/>
+    <w:lvl w:ilvl="0" w:tplc="10090001">
       <w:start w:val="1"/>
       <w:numFmt w:val="bullet"/>
       <w:lvlText w:val=""/>
@@ -2375,7 +3173,7 @@
     <w:abstractNumId w:val="15"/>
   </w:num>
   <w:num w:numId="15">
-    <w:abstractNumId w:val="18"/>
+    <w:abstractNumId w:val="19"/>
   </w:num>
   <w:num w:numId="16">
     <w:abstractNumId w:val="14"/>
@@ -2387,10 +3185,10 @@
     <w:abstractNumId w:val="12"/>
   </w:num>
   <w:num w:numId="19">
-    <w:abstractNumId w:val="22"/>
+    <w:abstractNumId w:val="23"/>
   </w:num>
   <w:num w:numId="20">
-    <w:abstractNumId w:val="19"/>
+    <w:abstractNumId w:val="20"/>
   </w:num>
   <w:num w:numId="21">
     <w:abstractNumId w:val="13"/>
@@ -2399,25 +3197,31 @@
     <w:abstractNumId w:val="16"/>
   </w:num>
   <w:num w:numId="23">
-    <w:abstractNumId w:val="21"/>
+    <w:abstractNumId w:val="22"/>
   </w:num>
   <w:num w:numId="24">
     <w:abstractNumId w:val="11"/>
   </w:num>
   <w:num w:numId="25">
-    <w:abstractNumId w:val="20"/>
+    <w:abstractNumId w:val="21"/>
   </w:num>
   <w:num w:numId="26">
     <w:abstractNumId w:val="10"/>
   </w:num>
   <w:num w:numId="27">
-    <w:abstractNumId w:val="23"/>
+    <w:abstractNumId w:val="24"/>
+  </w:num>
+  <w:num w:numId="28">
+    <w:abstractNumId w:val="25"/>
+  </w:num>
+  <w:num w:numId="29">
+    <w:abstractNumId w:val="18"/>
   </w:num>
 </w:numbering>
 </file>
 
 <file path=word/styles.xml><?xml version="1.0" encoding="utf-8"?>
-<w:styles xmlns:mc="http://schemas.openxmlformats.org/markup-compatibility/2006" xmlns:r="http://schemas.openxmlformats.org/officeDocument/2006/relationships" xmlns:w="http://schemas.openxmlformats.org/wordprocessingml/2006/main" xmlns:w14="http://schemas.microsoft.com/office/word/2010/wordml" xmlns:w15="http://schemas.microsoft.com/office/word/2012/wordml" xmlns:w16cex="http://schemas.microsoft.com/office/word/2018/wordml/cex" xmlns:w16cid="http://schemas.microsoft.com/office/word/2016/wordml/cid" xmlns:w16="http://schemas.microsoft.com/office/word/2018/wordml" xmlns:w16sdtdh="http://schemas.microsoft.com/office/word/2020/wordml/sdtdatahash" xmlns:w16se="http://schemas.microsoft.com/office/word/2015/wordml/symex" mc:Ignorable="w14 w15 w16se w16cid w16 w16cex w16sdtdh">
+<w:styles xmlns:mc="http://schemas.openxmlformats.org/markup-compatibility/2006" xmlns:r="http://schemas.openxmlformats.org/officeDocument/2006/relationships" xmlns:w="http://schemas.openxmlformats.org/wordprocessingml/2006/main" xmlns:w14="http://schemas.microsoft.com/office/word/2010/wordml" xmlns:w15="http://schemas.microsoft.com/office/word/2012/wordml" mc:Ignorable="w14 w15">
   <w:docDefaults>
     <w:rPrDefault>
       <w:rPr>
@@ -2434,7 +3238,7 @@
       </w:pPr>
     </w:pPrDefault>
   </w:docDefaults>
-  <w:latentStyles w:defLockedState="0" w:defUIPriority="99" w:defSemiHidden="0" w:defUnhideWhenUsed="0" w:defQFormat="0" w:count="376">
+  <w:latentStyles w:defLockedState="0" w:defUIPriority="99" w:defSemiHidden="0" w:defUnhideWhenUsed="0" w:defQFormat="0" w:count="371">
     <w:lsdException w:name="Normal" w:uiPriority="0" w:qFormat="1"/>
     <w:lsdException w:name="heading 1" w:uiPriority="9" w:qFormat="1"/>
     <w:lsdException w:name="heading 2" w:semiHidden="1" w:uiPriority="9" w:unhideWhenUsed="1" w:qFormat="1"/>
@@ -2483,7 +3287,7 @@
     <w:lsdException w:name="macro" w:semiHidden="1" w:unhideWhenUsed="1"/>
     <w:lsdException w:name="toa heading" w:semiHidden="1" w:unhideWhenUsed="1"/>
     <w:lsdException w:name="List" w:semiHidden="1" w:unhideWhenUsed="1"/>
-    <w:lsdException w:name="List Bullet" w:semiHidden="1" w:uiPriority="1" w:unhideWhenUsed="1" w:qFormat="1"/>
+    <w:lsdException w:name="List Bullet" w:semiHidden="1" w:uiPriority="10" w:unhideWhenUsed="1" w:qFormat="1"/>
     <w:lsdException w:name="List Number" w:uiPriority="11" w:qFormat="1"/>
     <w:lsdException w:name="List 2" w:semiHidden="1" w:unhideWhenUsed="1"/>
     <w:lsdException w:name="List 3" w:semiHidden="1" w:unhideWhenUsed="1"/>
@@ -2540,6 +3344,7 @@
     <w:lsdException w:name="HTML Sample" w:semiHidden="1" w:unhideWhenUsed="1"/>
     <w:lsdException w:name="HTML Typewriter" w:semiHidden="1" w:unhideWhenUsed="1"/>
     <w:lsdException w:name="HTML Variable" w:semiHidden="1" w:unhideWhenUsed="1"/>
+    <w:lsdException w:name="Normal Table" w:semiHidden="1" w:unhideWhenUsed="1"/>
     <w:lsdException w:name="annotation subject" w:semiHidden="1" w:unhideWhenUsed="1"/>
     <w:lsdException w:name="No List" w:semiHidden="1" w:unhideWhenUsed="1"/>
     <w:lsdException w:name="Outline List 1" w:semiHidden="1" w:unhideWhenUsed="1"/>
@@ -2583,8 +3388,10 @@
     <w:lsdException w:name="Table Elegant" w:semiHidden="1" w:unhideWhenUsed="1"/>
     <w:lsdException w:name="Table Professional" w:semiHidden="1" w:unhideWhenUsed="1"/>
     <w:lsdException w:name="Table Subtle 1" w:semiHidden="1" w:unhideWhenUsed="1"/>
+    <w:lsdException w:name="Table Subtle 2" w:semiHidden="1" w:unhideWhenUsed="1"/>
     <w:lsdException w:name="Table Web 1" w:semiHidden="1" w:unhideWhenUsed="1"/>
     <w:lsdException w:name="Table Web 2" w:semiHidden="1" w:unhideWhenUsed="1"/>
+    <w:lsdException w:name="Table Web 3" w:semiHidden="1" w:unhideWhenUsed="1"/>
     <w:lsdException w:name="Balloon Text" w:semiHidden="1" w:unhideWhenUsed="1"/>
     <w:lsdException w:name="Table Grid" w:uiPriority="39"/>
     <w:lsdException w:name="Table Theme" w:semiHidden="1" w:unhideWhenUsed="1"/>
@@ -2803,11 +3610,6 @@
     <w:lsdException w:name="List Table 5 Dark Accent 6" w:uiPriority="50"/>
     <w:lsdException w:name="List Table 6 Colorful Accent 6" w:uiPriority="51"/>
     <w:lsdException w:name="List Table 7 Colorful Accent 6" w:uiPriority="52"/>
-    <w:lsdException w:name="Mention" w:semiHidden="1" w:unhideWhenUsed="1"/>
-    <w:lsdException w:name="Smart Hyperlink" w:semiHidden="1" w:unhideWhenUsed="1"/>
-    <w:lsdException w:name="Hashtag" w:semiHidden="1" w:unhideWhenUsed="1"/>
-    <w:lsdException w:name="Unresolved Mention" w:semiHidden="1" w:unhideWhenUsed="1"/>
-    <w:lsdException w:name="Smart Link" w:semiHidden="1" w:unhideWhenUsed="1"/>
   </w:latentStyles>
   <w:style w:type="paragraph" w:default="1" w:styleId="Normal">
     <w:name w:val="Normal"/>
@@ -2932,6 +3734,7 @@
   <w:style w:type="character" w:default="1" w:styleId="DefaultParagraphFont">
     <w:name w:val="Default Paragraph Font"/>
     <w:uiPriority w:val="1"/>
+    <w:semiHidden/>
     <w:unhideWhenUsed/>
   </w:style>
   <w:style w:type="table" w:default="1" w:styleId="TableNormal">
@@ -3683,7 +4486,7 @@
       </w:tblBorders>
     </w:tblPr>
   </w:style>
-  <w:style w:type="character" w:styleId="UnresolvedMention">
+  <w:style w:type="character" w:customStyle="1" w:styleId="UnresolvedMention">
     <w:name w:val="Unresolved Mention"/>
     <w:basedOn w:val="DefaultParagraphFont"/>
     <w:uiPriority w:val="99"/>
@@ -3695,11 +4498,47 @@
       <w:shd w:val="clear" w:color="auto" w:fill="E1DFDD"/>
     </w:rPr>
   </w:style>
+  <w:style w:type="paragraph" w:customStyle="1" w:styleId="Default">
+    <w:name w:val="Default"/>
+    <w:rsid w:val="0011772B"/>
+    <w:pPr>
+      <w:autoSpaceDE w:val="0"/>
+      <w:autoSpaceDN w:val="0"/>
+      <w:adjustRightInd w:val="0"/>
+      <w:spacing w:after="0"/>
+    </w:pPr>
+    <w:rPr>
+      <w:rFonts w:ascii="Cambria" w:hAnsi="Cambria" w:cs="Cambria"/>
+      <w:color w:val="000000"/>
+      <w:sz w:val="24"/>
+      <w:szCs w:val="24"/>
+      <w:lang w:val="en-CA"/>
+    </w:rPr>
+  </w:style>
+  <w:style w:type="table" w:styleId="TableGridLight">
+    <w:name w:val="Grid Table Light"/>
+    <w:basedOn w:val="TableNormal"/>
+    <w:uiPriority w:val="40"/>
+    <w:rsid w:val="00132E04"/>
+    <w:pPr>
+      <w:spacing w:after="0"/>
+    </w:pPr>
+    <w:tblPr>
+      <w:tblBorders>
+        <w:top w:val="single" w:sz="4" w:space="0" w:color="BFBFBF" w:themeColor="background1" w:themeShade="BF"/>
+        <w:left w:val="single" w:sz="4" w:space="0" w:color="BFBFBF" w:themeColor="background1" w:themeShade="BF"/>
+        <w:bottom w:val="single" w:sz="4" w:space="0" w:color="BFBFBF" w:themeColor="background1" w:themeShade="BF"/>
+        <w:right w:val="single" w:sz="4" w:space="0" w:color="BFBFBF" w:themeColor="background1" w:themeShade="BF"/>
+        <w:insideH w:val="single" w:sz="4" w:space="0" w:color="BFBFBF" w:themeColor="background1" w:themeShade="BF"/>
+        <w:insideV w:val="single" w:sz="4" w:space="0" w:color="BFBFBF" w:themeColor="background1" w:themeShade="BF"/>
+      </w:tblBorders>
+    </w:tblPr>
+  </w:style>
 </w:styles>
 </file>
 
 <file path=word/glossary/document.xml><?xml version="1.0" encoding="utf-8"?>
-<w:glossaryDocument xmlns:wpc="http://schemas.microsoft.com/office/word/2010/wordprocessingCanvas" xmlns:cx="http://schemas.microsoft.com/office/drawing/2014/chartex" xmlns:cx1="http://schemas.microsoft.com/office/drawing/2015/9/8/chartex" xmlns:cx2="http://schemas.microsoft.com/office/drawing/2015/10/21/chartex" xmlns:cx3="http://schemas.microsoft.com/office/drawing/2016/5/9/chartex" xmlns:cx4="http://schemas.microsoft.com/office/drawing/2016/5/10/chartex" xmlns:cx5="http://schemas.microsoft.com/office/drawing/2016/5/11/chartex" xmlns:cx6="http://schemas.microsoft.com/office/drawing/2016/5/12/chartex" xmlns:cx7="http://schemas.microsoft.com/office/drawing/2016/5/13/chartex" xmlns:cx8="http://schemas.microsoft.com/office/drawing/2016/5/14/chartex" xmlns:mc="http://schemas.openxmlformats.org/markup-compatibility/2006" xmlns:aink="http://schemas.microsoft.com/office/drawing/2016/ink" xmlns:am3d="http://schemas.microsoft.com/office/drawing/2017/model3d" xmlns:o="urn:schemas-microsoft-com:office:office" xmlns:r="http://schemas.openxmlformats.org/officeDocument/2006/relationships" xmlns:m="http://schemas.openxmlformats.org/officeDocument/2006/math" xmlns:v="urn:schemas-microsoft-com:vml" xmlns:wp14="http://schemas.microsoft.com/office/word/2010/wordprocessingDrawing" xmlns:wp="http://schemas.openxmlformats.org/drawingml/2006/wordprocessingDrawing" xmlns:w10="urn:schemas-microsoft-com:office:word" xmlns:w="http://schemas.openxmlformats.org/wordprocessingml/2006/main" xmlns:w14="http://schemas.microsoft.com/office/word/2010/wordml" xmlns:w15="http://schemas.microsoft.com/office/word/2012/wordml" xmlns:w16cex="http://schemas.microsoft.com/office/word/2018/wordml/cex" xmlns:w16cid="http://schemas.microsoft.com/office/word/2016/wordml/cid" xmlns:w16="http://schemas.microsoft.com/office/word/2018/wordml" xmlns:w16sdtdh="http://schemas.microsoft.com/office/word/2020/wordml/sdtdatahash" xmlns:w16se="http://schemas.microsoft.com/office/word/2015/wordml/symex" xmlns:wpg="http://schemas.microsoft.com/office/word/2010/wordprocessingGroup" xmlns:wpi="http://schemas.microsoft.com/office/word/2010/wordprocessingInk" xmlns:wne="http://schemas.microsoft.com/office/word/2006/wordml" xmlns:wps="http://schemas.microsoft.com/office/word/2010/wordprocessingShape" mc:Ignorable="w14 w15 w16se w16cid w16 w16cex w16sdtdh wp14">
+<w:glossaryDocument xmlns:wpc="http://schemas.microsoft.com/office/word/2010/wordprocessingCanvas" xmlns:mc="http://schemas.openxmlformats.org/markup-compatibility/2006" xmlns:o="urn:schemas-microsoft-com:office:office" xmlns:r="http://schemas.openxmlformats.org/officeDocument/2006/relationships" xmlns:m="http://schemas.openxmlformats.org/officeDocument/2006/math" xmlns:v="urn:schemas-microsoft-com:vml" xmlns:wp14="http://schemas.microsoft.com/office/word/2010/wordprocessingDrawing" xmlns:wp="http://schemas.openxmlformats.org/drawingml/2006/wordprocessingDrawing" xmlns:w10="urn:schemas-microsoft-com:office:word" xmlns:w="http://schemas.openxmlformats.org/wordprocessingml/2006/main" xmlns:w14="http://schemas.microsoft.com/office/word/2010/wordml" xmlns:w15="http://schemas.microsoft.com/office/word/2012/wordml" xmlns:wpg="http://schemas.microsoft.com/office/word/2010/wordprocessingGroup" xmlns:wpi="http://schemas.microsoft.com/office/word/2010/wordprocessingInk" xmlns:wne="http://schemas.microsoft.com/office/word/2006/wordml" xmlns:wps="http://schemas.microsoft.com/office/word/2010/wordprocessingShape" mc:Ignorable="w14 w15 wp14">
   <w:docParts>
     <w:docPart>
       <w:docPartPr>
@@ -3729,7 +4568,7 @@
     </w:docPart>
     <w:docPart>
       <w:docPartPr>
-        <w:name w:val="EC158E37AD534E4BAFBB26B96518BF2C"/>
+        <w:name w:val="128D5B4969014749AF8A44FB69703BB8"/>
         <w:category>
           <w:name w:val="General"/>
           <w:gallery w:val="placeholder"/>
@@ -3740,12 +4579,12 @@
         <w:behaviors>
           <w:behavior w:val="content"/>
         </w:behaviors>
-        <w:guid w:val="{639F9E52-F291-401B-B141-5908AF5DC166}"/>
+        <w:guid w:val="{C554FAAF-4E3F-4773-B62A-282A0F55BF68}"/>
       </w:docPartPr>
       <w:docPartBody>
         <w:p>
           <w:pPr>
-            <w:pStyle w:val="EC158E37AD534E4BAFBB26B96518BF2C"/>
+            <w:pStyle w:val="128D5B4969014749AF8A44FB69703BB8"/>
           </w:pPr>
           <w:r>
             <w:t>Education</w:t>
@@ -3758,7 +4597,7 @@
 </file>
 
 <file path=word/glossary/fontTable.xml><?xml version="1.0" encoding="utf-8"?>
-<w:fonts xmlns:mc="http://schemas.openxmlformats.org/markup-compatibility/2006" xmlns:r="http://schemas.openxmlformats.org/officeDocument/2006/relationships" xmlns:w="http://schemas.openxmlformats.org/wordprocessingml/2006/main" xmlns:w14="http://schemas.microsoft.com/office/word/2010/wordml" xmlns:w15="http://schemas.microsoft.com/office/word/2012/wordml" xmlns:w16cex="http://schemas.microsoft.com/office/word/2018/wordml/cex" xmlns:w16cid="http://schemas.microsoft.com/office/word/2016/wordml/cid" xmlns:w16="http://schemas.microsoft.com/office/word/2018/wordml" xmlns:w16sdtdh="http://schemas.microsoft.com/office/word/2020/wordml/sdtdatahash" xmlns:w16se="http://schemas.microsoft.com/office/word/2015/wordml/symex" mc:Ignorable="w14 w15 w16se w16cid w16 w16cex w16sdtdh">
+<w:fonts xmlns:mc="http://schemas.openxmlformats.org/markup-compatibility/2006" xmlns:r="http://schemas.openxmlformats.org/officeDocument/2006/relationships" xmlns:w="http://schemas.openxmlformats.org/wordprocessingml/2006/main" xmlns:w14="http://schemas.microsoft.com/office/word/2010/wordml" xmlns:w15="http://schemas.microsoft.com/office/word/2012/wordml" mc:Ignorable="w14 w15">
   <w:font w:name="Symbol">
     <w:panose1 w:val="05050102010706020507"/>
     <w:charset w:val="02"/>
@@ -3774,6 +4613,7 @@
     <w:sig w:usb0="E0002EFF" w:usb1="C000785B" w:usb2="00000009" w:usb3="00000000" w:csb0="000001FF" w:csb1="00000000"/>
   </w:font>
   <w:font w:name="Cambria">
+    <w:altName w:val="Cambria"/>
     <w:panose1 w:val="02040503050406030204"/>
     <w:charset w:val="00"/>
     <w:family w:val="roman"/>
@@ -3834,7 +4674,7 @@
 </file>
 
 <file path=word/glossary/settings.xml><?xml version="1.0" encoding="utf-8"?>
-<w:settings xmlns:mc="http://schemas.openxmlformats.org/markup-compatibility/2006" xmlns:o="urn:schemas-microsoft-com:office:office" xmlns:r="http://schemas.openxmlformats.org/officeDocument/2006/relationships" xmlns:m="http://schemas.openxmlformats.org/officeDocument/2006/math" xmlns:v="urn:schemas-microsoft-com:vml" xmlns:w10="urn:schemas-microsoft-com:office:word" xmlns:w="http://schemas.openxmlformats.org/wordprocessingml/2006/main" xmlns:w14="http://schemas.microsoft.com/office/word/2010/wordml" xmlns:w15="http://schemas.microsoft.com/office/word/2012/wordml" xmlns:w16cex="http://schemas.microsoft.com/office/word/2018/wordml/cex" xmlns:w16cid="http://schemas.microsoft.com/office/word/2016/wordml/cid" xmlns:w16="http://schemas.microsoft.com/office/word/2018/wordml" xmlns:w16sdtdh="http://schemas.microsoft.com/office/word/2020/wordml/sdtdatahash" xmlns:w16se="http://schemas.microsoft.com/office/word/2015/wordml/symex" xmlns:sl="http://schemas.openxmlformats.org/schemaLibrary/2006/main" mc:Ignorable="w14 w15 w16se w16cid w16 w16cex w16sdtdh">
+<w:settings xmlns:mc="http://schemas.openxmlformats.org/markup-compatibility/2006" xmlns:o="urn:schemas-microsoft-com:office:office" xmlns:r="http://schemas.openxmlformats.org/officeDocument/2006/relationships" xmlns:m="http://schemas.openxmlformats.org/officeDocument/2006/math" xmlns:v="urn:schemas-microsoft-com:vml" xmlns:w10="urn:schemas-microsoft-com:office:word" xmlns:w="http://schemas.openxmlformats.org/wordprocessingml/2006/main" xmlns:w14="http://schemas.microsoft.com/office/word/2010/wordml" xmlns:w15="http://schemas.microsoft.com/office/word/2012/wordml" xmlns:sl="http://schemas.openxmlformats.org/schemaLibrary/2006/main" mc:Ignorable="w14 w15">
   <w:view w:val="normal"/>
   <w:defaultTabStop w:val="720"/>
   <w:characterSpacingControl w:val="doNotCompress"/>
@@ -3845,12 +4685,21 @@
     <w:compatSetting w:name="enableOpenTypeFeatures" w:uri="http://schemas.microsoft.com/office/word" w:val="1"/>
     <w:compatSetting w:name="doNotFlipMirrorIndents" w:uri="http://schemas.microsoft.com/office/word" w:val="1"/>
     <w:compatSetting w:name="differentiateMultirowTableHeaders" w:uri="http://schemas.microsoft.com/office/word" w:val="1"/>
-    <w:compatSetting w:name="useWord2013TrackBottomHyphenation" w:uri="http://schemas.microsoft.com/office/word" w:val="0"/>
   </w:compat>
   <w:rsids>
     <w:rsidRoot w:val="005B5158"/>
+    <w:rsid w:val="000D4AE7"/>
+    <w:rsid w:val="00426F5B"/>
+    <w:rsid w:val="00537EBD"/>
     <w:rsid w:val="005B5158"/>
+    <w:rsid w:val="006D6E8A"/>
     <w:rsid w:val="007C12CF"/>
+    <w:rsid w:val="00983058"/>
+    <w:rsid w:val="00B85D96"/>
+    <w:rsid w:val="00BC685D"/>
+    <w:rsid w:val="00DE5BF6"/>
+    <w:rsid w:val="00F92392"/>
+    <w:rsid w:val="00FD1E23"/>
   </w:rsids>
   <m:mathPr>
     <m:mathFont m:val="Cambria Math"/>
@@ -3874,7 +4723,7 @@
 </file>
 
 <file path=word/glossary/styles.xml><?xml version="1.0" encoding="utf-8"?>
-<w:styles xmlns:mc="http://schemas.openxmlformats.org/markup-compatibility/2006" xmlns:r="http://schemas.openxmlformats.org/officeDocument/2006/relationships" xmlns:w="http://schemas.openxmlformats.org/wordprocessingml/2006/main" xmlns:w14="http://schemas.microsoft.com/office/word/2010/wordml" xmlns:w15="http://schemas.microsoft.com/office/word/2012/wordml" xmlns:w16cex="http://schemas.microsoft.com/office/word/2018/wordml/cex" xmlns:w16cid="http://schemas.microsoft.com/office/word/2016/wordml/cid" xmlns:w16="http://schemas.microsoft.com/office/word/2018/wordml" xmlns:w16sdtdh="http://schemas.microsoft.com/office/word/2020/wordml/sdtdatahash" xmlns:w16se="http://schemas.microsoft.com/office/word/2015/wordml/symex" mc:Ignorable="w14 w15 w16se w16cid w16 w16cex w16sdtdh">
+<w:styles xmlns:mc="http://schemas.openxmlformats.org/markup-compatibility/2006" xmlns:r="http://schemas.openxmlformats.org/officeDocument/2006/relationships" xmlns:w="http://schemas.openxmlformats.org/wordprocessingml/2006/main" xmlns:w14="http://schemas.microsoft.com/office/word/2010/wordml" xmlns:w15="http://schemas.microsoft.com/office/word/2012/wordml" mc:Ignorable="w14 w15">
   <w:docDefaults>
     <w:rPrDefault>
       <w:rPr>
@@ -3890,7 +4739,7 @@
       </w:pPr>
     </w:pPrDefault>
   </w:docDefaults>
-  <w:latentStyles w:defLockedState="0" w:defUIPriority="99" w:defSemiHidden="0" w:defUnhideWhenUsed="0" w:defQFormat="0" w:count="376">
+  <w:latentStyles w:defLockedState="0" w:defUIPriority="99" w:defSemiHidden="0" w:defUnhideWhenUsed="0" w:defQFormat="0" w:count="371">
     <w:lsdException w:name="Normal" w:uiPriority="0" w:qFormat="1"/>
     <w:lsdException w:name="heading 1" w:uiPriority="9" w:qFormat="1"/>
     <w:lsdException w:name="heading 2" w:semiHidden="1" w:uiPriority="9" w:unhideWhenUsed="1" w:qFormat="1"/>
@@ -4262,11 +5111,6 @@
     <w:lsdException w:name="List Table 5 Dark Accent 6" w:uiPriority="50"/>
     <w:lsdException w:name="List Table 6 Colorful Accent 6" w:uiPriority="51"/>
     <w:lsdException w:name="List Table 7 Colorful Accent 6" w:uiPriority="52"/>
-    <w:lsdException w:name="Mention" w:semiHidden="1" w:unhideWhenUsed="1"/>
-    <w:lsdException w:name="Smart Hyperlink" w:semiHidden="1" w:unhideWhenUsed="1"/>
-    <w:lsdException w:name="Hashtag" w:semiHidden="1" w:unhideWhenUsed="1"/>
-    <w:lsdException w:name="Unresolved Mention" w:semiHidden="1" w:unhideWhenUsed="1"/>
-    <w:lsdException w:name="Smart Link" w:semiHidden="1" w:unhideWhenUsed="1"/>
   </w:latentStyles>
   <w:style w:type="paragraph" w:default="1" w:styleId="Normal">
     <w:name w:val="Normal"/>
@@ -4299,130 +5143,26 @@
     <w:semiHidden/>
     <w:unhideWhenUsed/>
   </w:style>
-  <w:style w:type="paragraph" w:customStyle="1" w:styleId="86FC636D5FDA41C8819834958AD59073">
-    <w:name w:val="86FC636D5FDA41C8819834958AD59073"/>
-  </w:style>
-  <w:style w:type="paragraph" w:customStyle="1" w:styleId="3E01722611024878A19EC49DA83171B0">
-    <w:name w:val="3E01722611024878A19EC49DA83171B0"/>
-  </w:style>
-  <w:style w:type="paragraph" w:customStyle="1" w:styleId="44A1960CBB7D4526A489E818480CD77B">
-    <w:name w:val="44A1960CBB7D4526A489E818480CD77B"/>
-  </w:style>
-  <w:style w:type="paragraph" w:customStyle="1" w:styleId="20954C6481FF48CA856BA12A9FD42D29">
-    <w:name w:val="20954C6481FF48CA856BA12A9FD42D29"/>
-  </w:style>
-  <w:style w:type="paragraph" w:customStyle="1" w:styleId="2A6D389CD288492D8509EE99BFB89F95">
-    <w:name w:val="2A6D389CD288492D8509EE99BFB89F95"/>
-  </w:style>
-  <w:style w:type="paragraph" w:customStyle="1" w:styleId="6ECF57C3378F44E48F841FC45DB9F02B">
-    <w:name w:val="6ECF57C3378F44E48F841FC45DB9F02B"/>
-  </w:style>
-  <w:style w:type="paragraph" w:customStyle="1" w:styleId="015A6ED435F543309629EEBD03341BD5">
-    <w:name w:val="015A6ED435F543309629EEBD03341BD5"/>
-  </w:style>
-  <w:style w:type="paragraph" w:customStyle="1" w:styleId="FF31EE1BD3124DA7805943121DD9E883">
-    <w:name w:val="FF31EE1BD3124DA7805943121DD9E883"/>
-  </w:style>
-  <w:style w:type="paragraph" w:customStyle="1" w:styleId="824CCA4225AB4D5C972B48D7DA0685E3">
-    <w:name w:val="824CCA4225AB4D5C972B48D7DA0685E3"/>
-  </w:style>
-  <w:style w:type="paragraph" w:customStyle="1" w:styleId="396A152FB05E4F16969B150F06D95B1D">
-    <w:name w:val="396A152FB05E4F16969B150F06D95B1D"/>
-  </w:style>
-  <w:style w:type="paragraph" w:customStyle="1" w:styleId="1F65F45D723A401AB989E29F2CC94789">
-    <w:name w:val="1F65F45D723A401AB989E29F2CC94789"/>
-  </w:style>
-  <w:style w:type="paragraph" w:customStyle="1" w:styleId="60200CBE56254975AF0A485AC4D2911C">
-    <w:name w:val="60200CBE56254975AF0A485AC4D2911C"/>
-  </w:style>
-  <w:style w:type="paragraph" w:customStyle="1" w:styleId="6C24F811EB294AB29E4763DA84E06480">
-    <w:name w:val="6C24F811EB294AB29E4763DA84E06480"/>
-  </w:style>
-  <w:style w:type="paragraph" w:customStyle="1" w:styleId="78ECF5FD8EAD4F05B5DE77E9167F1905">
-    <w:name w:val="78ECF5FD8EAD4F05B5DE77E9167F1905"/>
-  </w:style>
-  <w:style w:type="paragraph" w:customStyle="1" w:styleId="927BE50F7D6F4D07BF40BDD797C4E377">
-    <w:name w:val="927BE50F7D6F4D07BF40BDD797C4E377"/>
-  </w:style>
-  <w:style w:type="paragraph" w:customStyle="1" w:styleId="630DA992DAD64CC98BF5A76F589F059A">
-    <w:name w:val="630DA992DAD64CC98BF5A76F589F059A"/>
-  </w:style>
-  <w:style w:type="paragraph" w:customStyle="1" w:styleId="1CAFBF6EA49D4910AD6394CBC5574928">
-    <w:name w:val="1CAFBF6EA49D4910AD6394CBC5574928"/>
-  </w:style>
-  <w:style w:type="paragraph" w:customStyle="1" w:styleId="6E35E9A38CE143E38CBB0F35516F9EDE">
-    <w:name w:val="6E35E9A38CE143E38CBB0F35516F9EDE"/>
-  </w:style>
-  <w:style w:type="paragraph" w:customStyle="1" w:styleId="EB5770D2B2C14FFFA048556307FF6DAA">
-    <w:name w:val="EB5770D2B2C14FFFA048556307FF6DAA"/>
-  </w:style>
-  <w:style w:type="paragraph" w:customStyle="1" w:styleId="24EBD2D24C594382979C3E1542B00DEE">
-    <w:name w:val="24EBD2D24C594382979C3E1542B00DEE"/>
-  </w:style>
-  <w:style w:type="paragraph" w:customStyle="1" w:styleId="16F6888E9A2D47FE80C545D5FDA74B4A">
-    <w:name w:val="16F6888E9A2D47FE80C545D5FDA74B4A"/>
-  </w:style>
-  <w:style w:type="paragraph" w:customStyle="1" w:styleId="02FB31AE15534DD7852BBF1FCA0A61AE">
-    <w:name w:val="02FB31AE15534DD7852BBF1FCA0A61AE"/>
-  </w:style>
-  <w:style w:type="paragraph" w:customStyle="1" w:styleId="D8AAA84FD72B492EB8E08510D5F1D964">
-    <w:name w:val="D8AAA84FD72B492EB8E08510D5F1D964"/>
-  </w:style>
-  <w:style w:type="paragraph" w:customStyle="1" w:styleId="EEF36CBB4488450D8B7696D05F96C86B">
-    <w:name w:val="EEF36CBB4488450D8B7696D05F96C86B"/>
-  </w:style>
   <w:style w:type="paragraph" w:customStyle="1" w:styleId="72686FDAE2FE4088B076D1B0CC5D7688">
     <w:name w:val="72686FDAE2FE4088B076D1B0CC5D7688"/>
-  </w:style>
-  <w:style w:type="paragraph" w:customStyle="1" w:styleId="A84290D04A0741F3A88697F2573A169B">
-    <w:name w:val="A84290D04A0741F3A88697F2573A169B"/>
-  </w:style>
-  <w:style w:type="paragraph" w:customStyle="1" w:styleId="2D567B04531F42DEBF5575AC006166B2">
-    <w:name w:val="2D567B04531F42DEBF5575AC006166B2"/>
-  </w:style>
-  <w:style w:type="paragraph" w:customStyle="1" w:styleId="CAA800AD0F4C40ECB62B95DB6945B510">
-    <w:name w:val="CAA800AD0F4C40ECB62B95DB6945B510"/>
-  </w:style>
-  <w:style w:type="paragraph" w:customStyle="1" w:styleId="00EB38504B764298A385B22B80455101">
-    <w:name w:val="00EB38504B764298A385B22B80455101"/>
-  </w:style>
-  <w:style w:type="paragraph" w:customStyle="1" w:styleId="29232484F90A4D1C9DBDEEB38E7EEC0D">
-    <w:name w:val="29232484F90A4D1C9DBDEEB38E7EEC0D"/>
-  </w:style>
-  <w:style w:type="paragraph" w:customStyle="1" w:styleId="3D2D3178080E4C54A1128239B2294D09">
-    <w:name w:val="3D2D3178080E4C54A1128239B2294D09"/>
-  </w:style>
-  <w:style w:type="paragraph" w:customStyle="1" w:styleId="954D2BCEE36B43628748AEB9C21864FE">
-    <w:name w:val="954D2BCEE36B43628748AEB9C21864FE"/>
-  </w:style>
-  <w:style w:type="paragraph" w:customStyle="1" w:styleId="E1E3F7CB632342E98E00679796C538D8">
-    <w:name w:val="E1E3F7CB632342E98E00679796C538D8"/>
   </w:style>
   <w:style w:type="paragraph" w:customStyle="1" w:styleId="EC158E37AD534E4BAFBB26B96518BF2C">
     <w:name w:val="EC158E37AD534E4BAFBB26B96518BF2C"/>
     <w:rsid w:val="005B5158"/>
   </w:style>
-  <w:style w:type="paragraph" w:customStyle="1" w:styleId="2DC11F24D78D468A915494223D70D2ED">
-    <w:name w:val="2DC11F24D78D468A915494223D70D2ED"/>
-    <w:rsid w:val="005B5158"/>
-  </w:style>
-  <w:style w:type="paragraph" w:customStyle="1" w:styleId="BDEE268C6548498D9229F21A3BE1B57C">
-    <w:name w:val="BDEE268C6548498D9229F21A3BE1B57C"/>
-    <w:rsid w:val="005B5158"/>
-  </w:style>
-  <w:style w:type="paragraph" w:customStyle="1" w:styleId="A56C75D7096443268D3F0B9AB055601C">
-    <w:name w:val="A56C75D7096443268D3F0B9AB055601C"/>
-    <w:rsid w:val="005B5158"/>
-  </w:style>
-  <w:style w:type="paragraph" w:customStyle="1" w:styleId="41C2EC14574C4212AB896F7A4FE143C0">
-    <w:name w:val="41C2EC14574C4212AB896F7A4FE143C0"/>
-    <w:rsid w:val="005B5158"/>
+  <w:style w:type="paragraph" w:customStyle="1" w:styleId="128D5B4969014749AF8A44FB69703BB8">
+    <w:name w:val="128D5B4969014749AF8A44FB69703BB8"/>
+    <w:rsid w:val="000D4AE7"/>
+  </w:style>
+  <w:style w:type="paragraph" w:customStyle="1" w:styleId="0B9F74AFC4074BB082372ED55BAAE78D">
+    <w:name w:val="0B9F74AFC4074BB082372ED55BAAE78D"/>
+    <w:rsid w:val="000D4AE7"/>
   </w:style>
 </w:styles>
 </file>
 
 <file path=word/glossary/webSettings.xml><?xml version="1.0" encoding="utf-8"?>
-<w:webSettings xmlns:mc="http://schemas.openxmlformats.org/markup-compatibility/2006" xmlns:r="http://schemas.openxmlformats.org/officeDocument/2006/relationships" xmlns:w="http://schemas.openxmlformats.org/wordprocessingml/2006/main" xmlns:w14="http://schemas.microsoft.com/office/word/2010/wordml" xmlns:w15="http://schemas.microsoft.com/office/word/2012/wordml" xmlns:w16cex="http://schemas.microsoft.com/office/word/2018/wordml/cex" xmlns:w16cid="http://schemas.microsoft.com/office/word/2016/wordml/cid" xmlns:w16="http://schemas.microsoft.com/office/word/2018/wordml" xmlns:w16sdtdh="http://schemas.microsoft.com/office/word/2020/wordml/sdtdatahash" xmlns:w16se="http://schemas.microsoft.com/office/word/2015/wordml/symex" mc:Ignorable="w14 w15 w16se w16cid w16 w16cex w16sdtdh">
+<w:webSettings xmlns:mc="http://schemas.openxmlformats.org/markup-compatibility/2006" xmlns:r="http://schemas.openxmlformats.org/officeDocument/2006/relationships" xmlns:w="http://schemas.openxmlformats.org/wordprocessingml/2006/main" xmlns:w14="http://schemas.microsoft.com/office/word/2010/wordml" xmlns:w15="http://schemas.microsoft.com/office/word/2012/wordml" mc:Ignorable="w14 w15">
   <w:optimizeForBrowser/>
   <w:allowPNG/>
 </w:webSettings>
@@ -4694,7 +5434,7 @@
 </file>
 
 <file path=customXml/itemProps1.xml><?xml version="1.0" encoding="utf-8"?>
-<ds:datastoreItem xmlns:ds="http://schemas.openxmlformats.org/officeDocument/2006/customXml" ds:itemID="{E6CC9C02-269A-4556-965E-C2F7894C9529}">
+<ds:datastoreItem xmlns:ds="http://schemas.openxmlformats.org/officeDocument/2006/customXml" ds:itemID="{23E13AFE-7EEA-40BB-ABB8-B78F01A1A91E}">
   <ds:schemaRefs>
     <ds:schemaRef ds:uri="http://schemas.openxmlformats.org/officeDocument/2006/bibliography"/>
   </ds:schemaRefs>

</xml_diff>